<commit_message>
clean folder and update doc
</commit_message>
<xml_diff>
--- a/Docs/Final-document/CE65-12 คู่มือสำหรับนักพัฒนา.docx
+++ b/Docs/Final-document/CE65-12 คู่มือสำหรับนักพัฒนา.docx
@@ -190,11 +190,28 @@
         <w:pStyle w:val="ListParagraph"/>
         <w:ind w:left="0" w:firstLine="709"/>
         <w:rPr>
+          <w:rFonts w:asciiTheme="majorBidi" w:hAnsiTheme="majorBidi" w:cstheme="majorBidi"/>
+          <w:sz w:val="32"/>
+          <w:szCs w:val="32"/>
+        </w:rPr>
+      </w:pPr>
+      <w:r>
+        <w:rPr>
           <w:rFonts w:asciiTheme="majorBidi" w:hAnsiTheme="majorBidi" w:cstheme="majorBidi" w:hint="cs"/>
           <w:sz w:val="32"/>
           <w:szCs w:val="32"/>
-        </w:rPr>
-      </w:pPr>
+          <w:cs/>
+        </w:rPr>
+        <w:t>ภายในโฟลเดอร์แอพพลิเคชั่นพัฒนาด้วย</w:t>
+      </w:r>
+      <w:r>
+        <w:rPr>
+          <w:rFonts w:asciiTheme="majorBidi" w:hAnsiTheme="majorBidi" w:cstheme="majorBidi"/>
+          <w:sz w:val="32"/>
+          <w:szCs w:val="32"/>
+        </w:rPr>
+        <w:t xml:space="preserve"> Python</w:t>
+      </w:r>
       <w:r>
         <w:rPr>
           <w:rFonts w:asciiTheme="majorBidi" w:hAnsiTheme="majorBidi" w:cstheme="majorBidi" w:hint="cs"/>
@@ -202,15 +219,15 @@
           <w:szCs w:val="32"/>
           <w:cs/>
         </w:rPr>
-        <w:t>ภายในโฟลเดอร์แอพพลิเคชั่นพัฒนาด้วย</w:t>
-      </w:r>
-      <w:r>
-        <w:rPr>
-          <w:rFonts w:asciiTheme="majorBidi" w:hAnsiTheme="majorBidi" w:cstheme="majorBidi"/>
-          <w:sz w:val="32"/>
-          <w:szCs w:val="32"/>
-        </w:rPr>
-        <w:t xml:space="preserve"> Python</w:t>
+        <w:t xml:space="preserve"> ประกอบด้วยโฟลเดอร์ และ ไฟล์ทั้งหมดตามโครงสร้างดังรูปที่ สามารถ</w:t>
+      </w:r>
+      <w:r>
+        <w:rPr>
+          <w:rFonts w:asciiTheme="majorBidi" w:hAnsiTheme="majorBidi" w:cstheme="majorBidi"/>
+          <w:sz w:val="32"/>
+          <w:szCs w:val="32"/>
+        </w:rPr>
+        <w:t xml:space="preserve"> clone</w:t>
       </w:r>
       <w:r>
         <w:rPr>
@@ -219,23 +236,6 @@
           <w:szCs w:val="32"/>
           <w:cs/>
         </w:rPr>
-        <w:t xml:space="preserve"> ประกอบด้วยโฟลเดอร์ และ ไฟล์ทั้งหมดตามโครงสร้างดังรูปที่ สามารถ</w:t>
-      </w:r>
-      <w:r>
-        <w:rPr>
-          <w:rFonts w:asciiTheme="majorBidi" w:hAnsiTheme="majorBidi" w:cstheme="majorBidi"/>
-          <w:sz w:val="32"/>
-          <w:szCs w:val="32"/>
-        </w:rPr>
-        <w:t xml:space="preserve"> clone</w:t>
-      </w:r>
-      <w:r>
-        <w:rPr>
-          <w:rFonts w:asciiTheme="majorBidi" w:hAnsiTheme="majorBidi" w:cstheme="majorBidi" w:hint="cs"/>
-          <w:sz w:val="32"/>
-          <w:szCs w:val="32"/>
-          <w:cs/>
-        </w:rPr>
         <w:t xml:space="preserve"> ได้จาก</w:t>
       </w:r>
       <w:r>
@@ -244,15 +244,7 @@
           <w:sz w:val="32"/>
           <w:szCs w:val="32"/>
         </w:rPr>
-        <w:t xml:space="preserve"> </w:t>
-      </w:r>
-      <w:r>
-        <w:rPr>
-          <w:rFonts w:asciiTheme="majorBidi" w:hAnsiTheme="majorBidi" w:cstheme="majorBidi"/>
-          <w:sz w:val="32"/>
-          <w:szCs w:val="32"/>
-        </w:rPr>
-        <w:t>https://github.com/SuteeSaraphan/IPAuTSoNS</w:t>
+        <w:t xml:space="preserve"> https://github.com/SuteeSaraphan/IPAuTSoNS</w:t>
       </w:r>
     </w:p>
     <w:p>
@@ -343,15 +335,13 @@
         <w:jc w:val="center"/>
         <w:rPr>
           <w:rFonts w:asciiTheme="majorBidi" w:hAnsiTheme="majorBidi" w:cstheme="majorBidi"/>
-          <w:sz w:val="32"/>
-          <w:szCs w:val="32"/>
+          <w:sz w:val="28"/>
         </w:rPr>
       </w:pPr>
       <w:r>
         <w:rPr>
           <w:rFonts w:asciiTheme="majorBidi" w:hAnsiTheme="majorBidi" w:cstheme="majorBidi" w:hint="cs"/>
-          <w:sz w:val="32"/>
-          <w:szCs w:val="32"/>
+          <w:sz w:val="28"/>
           <w:cs/>
         </w:rPr>
         <w:t>รูป ..</w:t>
@@ -405,7 +395,7 @@
     <w:p>
       <w:pPr>
         <w:pStyle w:val="ListParagraph"/>
-        <w:ind w:left="426" w:firstLine="294"/>
+        <w:ind w:left="1134" w:hanging="12"/>
         <w:rPr>
           <w:rFonts w:asciiTheme="majorBidi" w:hAnsiTheme="majorBidi" w:cstheme="majorBidi"/>
           <w:sz w:val="32"/>
@@ -450,7 +440,7 @@
     <w:p>
       <w:pPr>
         <w:pStyle w:val="ListParagraph"/>
-        <w:ind w:left="426" w:firstLine="294"/>
+        <w:ind w:left="852" w:firstLine="294"/>
         <w:rPr>
           <w:rFonts w:asciiTheme="majorBidi" w:hAnsiTheme="majorBidi" w:cstheme="majorBidi"/>
           <w:sz w:val="32"/>
@@ -474,7 +464,6 @@
         </w:rPr>
         <w:t xml:space="preserve"> </w:t>
       </w:r>
-      <w:proofErr w:type="spellStart"/>
       <w:r>
         <w:rPr>
           <w:rFonts w:asciiTheme="majorBidi" w:hAnsiTheme="majorBidi" w:cstheme="majorBidi"/>
@@ -483,7 +472,6 @@
         </w:rPr>
         <w:t>Dockerfile</w:t>
       </w:r>
-      <w:proofErr w:type="spellEnd"/>
       <w:r>
         <w:rPr>
           <w:rFonts w:asciiTheme="majorBidi" w:hAnsiTheme="majorBidi" w:cstheme="majorBidi" w:hint="cs"/>
@@ -524,7 +512,7 @@
         <w:pStyle w:val="ListParagraph"/>
         <w:ind w:left="426" w:firstLine="294"/>
         <w:rPr>
-          <w:rFonts w:asciiTheme="majorBidi" w:hAnsiTheme="majorBidi" w:cstheme="majorBidi" w:hint="cs"/>
+          <w:rFonts w:asciiTheme="majorBidi" w:hAnsiTheme="majorBidi" w:cstheme="majorBidi"/>
           <w:sz w:val="32"/>
           <w:szCs w:val="32"/>
           <w:cs/>
@@ -572,20 +560,8 @@
           <w:sz w:val="32"/>
           <w:szCs w:val="32"/>
         </w:rPr>
-        <w:t xml:space="preserve"> </w:t>
-      </w:r>
-      <w:proofErr w:type="spellStart"/>
-      <w:r>
-        <w:rPr>
-          <w:rFonts w:asciiTheme="majorBidi" w:hAnsiTheme="majorBidi" w:cstheme="majorBidi"/>
-          <w:b/>
-          <w:bCs/>
-          <w:sz w:val="32"/>
-          <w:szCs w:val="32"/>
-        </w:rPr>
-        <w:t>blackwhite</w:t>
-      </w:r>
-      <w:proofErr w:type="spellEnd"/>
+        <w:t xml:space="preserve"> blackwhite</w:t>
+      </w:r>
     </w:p>
     <w:p>
       <w:pPr>
@@ -628,27 +604,15 @@
           <w:sz w:val="32"/>
           <w:szCs w:val="32"/>
         </w:rPr>
-        <w:t xml:space="preserve"> </w:t>
-      </w:r>
-      <w:proofErr w:type="spellStart"/>
-      <w:r>
-        <w:rPr>
-          <w:rFonts w:asciiTheme="majorBidi" w:hAnsiTheme="majorBidi" w:cstheme="majorBidi"/>
-          <w:b/>
-          <w:bCs/>
-          <w:sz w:val="32"/>
-          <w:szCs w:val="32"/>
-        </w:rPr>
-        <w:t>mosaig</w:t>
-      </w:r>
-      <w:proofErr w:type="spellEnd"/>
+        <w:t xml:space="preserve"> mosaig</w:t>
+      </w:r>
     </w:p>
     <w:p>
       <w:pPr>
         <w:pStyle w:val="ListParagraph"/>
         <w:ind w:left="426" w:firstLine="294"/>
         <w:rPr>
-          <w:rFonts w:asciiTheme="majorBidi" w:hAnsiTheme="majorBidi" w:cstheme="majorBidi" w:hint="cs"/>
+          <w:rFonts w:asciiTheme="majorBidi" w:hAnsiTheme="majorBidi" w:cstheme="majorBidi"/>
           <w:b/>
           <w:bCs/>
           <w:sz w:val="32"/>
@@ -689,6 +653,694 @@
     </w:p>
     <w:p>
       <w:pPr>
+        <w:pStyle w:val="ListParagraph"/>
+        <w:ind w:left="426" w:firstLine="294"/>
+        <w:rPr>
+          <w:rFonts w:asciiTheme="majorBidi" w:hAnsiTheme="majorBidi" w:cstheme="majorBidi"/>
+          <w:b/>
+          <w:bCs/>
+          <w:sz w:val="32"/>
+          <w:szCs w:val="32"/>
+        </w:rPr>
+      </w:pPr>
+      <w:r>
+        <w:rPr>
+          <w:rFonts w:asciiTheme="majorBidi" w:hAnsiTheme="majorBidi" w:cstheme="majorBidi"/>
+          <w:b/>
+          <w:bCs/>
+          <w:sz w:val="32"/>
+          <w:szCs w:val="32"/>
+        </w:rPr>
+        <w:t xml:space="preserve">3.5 </w:t>
+      </w:r>
+      <w:r>
+        <w:rPr>
+          <w:rFonts w:asciiTheme="majorBidi" w:hAnsiTheme="majorBidi" w:cstheme="majorBidi" w:hint="cs"/>
+          <w:b/>
+          <w:bCs/>
+          <w:sz w:val="32"/>
+          <w:szCs w:val="32"/>
+          <w:cs/>
+        </w:rPr>
+        <w:t>โฟลเดอร์</w:t>
+      </w:r>
+      <w:r>
+        <w:rPr>
+          <w:rFonts w:asciiTheme="majorBidi" w:hAnsiTheme="majorBidi" w:cstheme="majorBidi"/>
+          <w:b/>
+          <w:bCs/>
+          <w:sz w:val="32"/>
+          <w:szCs w:val="32"/>
+        </w:rPr>
+        <w:t xml:space="preserve"> gan</w:t>
+      </w:r>
+    </w:p>
+    <w:p>
+      <w:pPr>
+        <w:rPr>
+          <w:rFonts w:asciiTheme="majorBidi" w:hAnsiTheme="majorBidi" w:cstheme="majorBidi"/>
+          <w:b/>
+          <w:bCs/>
+          <w:sz w:val="32"/>
+          <w:szCs w:val="32"/>
+        </w:rPr>
+      </w:pPr>
+      <w:r>
+        <w:rPr>
+          <w:rFonts w:asciiTheme="majorBidi" w:hAnsiTheme="majorBidi" w:cstheme="majorBidi"/>
+          <w:b/>
+          <w:bCs/>
+          <w:sz w:val="32"/>
+          <w:szCs w:val="32"/>
+        </w:rPr>
+        <w:br w:type="page"/>
+      </w:r>
+    </w:p>
+    <w:p>
+      <w:pPr>
+        <w:pStyle w:val="ListParagraph"/>
+        <w:ind w:left="426" w:firstLine="294"/>
+        <w:rPr>
+          <w:rFonts w:asciiTheme="majorBidi" w:hAnsiTheme="majorBidi" w:cstheme="majorBidi"/>
+          <w:b/>
+          <w:bCs/>
+          <w:sz w:val="32"/>
+          <w:szCs w:val="32"/>
+        </w:rPr>
+      </w:pPr>
+    </w:p>
+    <w:p>
+      <w:pPr>
+        <w:pStyle w:val="ListParagraph"/>
+        <w:numPr>
+          <w:ilvl w:val="0"/>
+          <w:numId w:val="2"/>
+        </w:numPr>
+        <w:ind w:left="426"/>
+        <w:rPr>
+          <w:rFonts w:asciiTheme="majorBidi" w:hAnsiTheme="majorBidi" w:cstheme="majorBidi"/>
+          <w:b/>
+          <w:bCs/>
+          <w:sz w:val="36"/>
+          <w:szCs w:val="36"/>
+        </w:rPr>
+      </w:pPr>
+      <w:r>
+        <w:rPr>
+          <w:rFonts w:asciiTheme="majorBidi" w:hAnsiTheme="majorBidi" w:cstheme="majorBidi" w:hint="cs"/>
+          <w:b/>
+          <w:bCs/>
+          <w:sz w:val="36"/>
+          <w:szCs w:val="36"/>
+          <w:cs/>
+        </w:rPr>
+        <w:t>ส่วนของ</w:t>
+      </w:r>
+      <w:r>
+        <w:rPr>
+          <w:rFonts w:asciiTheme="majorBidi" w:hAnsiTheme="majorBidi" w:cstheme="majorBidi"/>
+          <w:b/>
+          <w:bCs/>
+          <w:sz w:val="36"/>
+          <w:szCs w:val="36"/>
+        </w:rPr>
+        <w:t xml:space="preserve"> API</w:t>
+      </w:r>
+    </w:p>
+    <w:p>
+      <w:pPr>
+        <w:pStyle w:val="ListParagraph"/>
+        <w:ind w:left="0" w:firstLine="567"/>
+        <w:rPr>
+          <w:rFonts w:asciiTheme="majorBidi" w:hAnsiTheme="majorBidi" w:cstheme="majorBidi"/>
+          <w:sz w:val="32"/>
+          <w:szCs w:val="32"/>
+        </w:rPr>
+      </w:pPr>
+      <w:r>
+        <w:rPr>
+          <w:rFonts w:asciiTheme="majorBidi" w:hAnsiTheme="majorBidi" w:cs="Angsana New"/>
+          <w:sz w:val="32"/>
+          <w:szCs w:val="32"/>
+          <w:cs/>
+        </w:rPr>
+        <w:t>ภายในโฟลเดอร์</w:t>
+      </w:r>
+      <w:r>
+        <w:rPr>
+          <w:rFonts w:asciiTheme="majorBidi" w:hAnsiTheme="majorBidi" w:cs="Angsana New"/>
+          <w:sz w:val="32"/>
+          <w:szCs w:val="32"/>
+        </w:rPr>
+        <w:t xml:space="preserve"> API </w:t>
+      </w:r>
+      <w:r>
+        <w:rPr>
+          <w:rFonts w:asciiTheme="majorBidi" w:hAnsiTheme="majorBidi" w:cs="Angsana New"/>
+          <w:sz w:val="32"/>
+          <w:szCs w:val="32"/>
+          <w:cs/>
+        </w:rPr>
+        <w:t xml:space="preserve">พัฒนาด้วย </w:t>
+      </w:r>
+      <w:r>
+        <w:rPr>
+          <w:rFonts w:asciiTheme="majorBidi" w:hAnsiTheme="majorBidi" w:cstheme="majorBidi"/>
+          <w:sz w:val="32"/>
+          <w:szCs w:val="32"/>
+        </w:rPr>
+        <w:t xml:space="preserve">Python </w:t>
+      </w:r>
+      <w:r>
+        <w:rPr>
+          <w:rFonts w:asciiTheme="majorBidi" w:hAnsiTheme="majorBidi" w:cs="Angsana New"/>
+          <w:sz w:val="32"/>
+          <w:szCs w:val="32"/>
+          <w:cs/>
+        </w:rPr>
+        <w:t xml:space="preserve">ประกอบด้วยโฟลเดอร์ และ ไฟล์ทั้งหมดตามโครงสร้างดังรูปที่ สามารถ </w:t>
+      </w:r>
+      <w:r>
+        <w:rPr>
+          <w:rFonts w:asciiTheme="majorBidi" w:hAnsiTheme="majorBidi" w:cstheme="majorBidi"/>
+          <w:sz w:val="32"/>
+          <w:szCs w:val="32"/>
+        </w:rPr>
+        <w:t xml:space="preserve">clone </w:t>
+      </w:r>
+      <w:r>
+        <w:rPr>
+          <w:rFonts w:asciiTheme="majorBidi" w:hAnsiTheme="majorBidi" w:cs="Angsana New"/>
+          <w:sz w:val="32"/>
+          <w:szCs w:val="32"/>
+          <w:cs/>
+        </w:rPr>
+        <w:t xml:space="preserve">ได้จาก </w:t>
+      </w:r>
+      <w:hyperlink r:id="rId8" w:history="1">
+        <w:r>
+          <w:rPr>
+            <w:rStyle w:val="Hyperlink"/>
+            <w:rFonts w:asciiTheme="majorBidi" w:hAnsiTheme="majorBidi" w:cstheme="majorBidi"/>
+            <w:sz w:val="32"/>
+            <w:szCs w:val="32"/>
+          </w:rPr>
+          <w:t>https://github.com/SuteeSaraphan/IPAuTSoNS</w:t>
+        </w:r>
+      </w:hyperlink>
+    </w:p>
+    <w:p>
+      <w:pPr>
+        <w:pStyle w:val="ListParagraph"/>
+        <w:ind w:left="0" w:firstLine="567"/>
+        <w:jc w:val="center"/>
+        <w:rPr>
+          <w:rFonts w:asciiTheme="majorBidi" w:hAnsiTheme="majorBidi" w:cstheme="majorBidi"/>
+          <w:sz w:val="32"/>
+          <w:szCs w:val="32"/>
+        </w:rPr>
+      </w:pPr>
+      <w:r>
+        <w:rPr>
+          <w:rFonts w:asciiTheme="majorBidi" w:hAnsiTheme="majorBidi" w:cstheme="majorBidi"/>
+          <w:noProof/>
+          <w:sz w:val="32"/>
+          <w:szCs w:val="32"/>
+        </w:rPr>
+        <w:drawing>
+          <wp:inline distT="0" distB="0" distL="0" distR="0" wp14:anchorId="27D26B40" wp14:editId="4C405510">
+            <wp:extent cx="1456690" cy="1339850"/>
+            <wp:effectExtent l="0" t="0" r="0" b="0"/>
+            <wp:docPr id="1447391451" name="Picture 1"/>
+            <wp:cNvGraphicFramePr>
+              <a:graphicFrameLocks xmlns:a="http://schemas.openxmlformats.org/drawingml/2006/main" noChangeAspect="1"/>
+            </wp:cNvGraphicFramePr>
+            <a:graphic xmlns:a="http://schemas.openxmlformats.org/drawingml/2006/main">
+              <a:graphicData uri="http://schemas.openxmlformats.org/drawingml/2006/picture">
+                <pic:pic xmlns:pic="http://schemas.openxmlformats.org/drawingml/2006/picture">
+                  <pic:nvPicPr>
+                    <pic:cNvPr id="0" name="Picture 1"/>
+                    <pic:cNvPicPr>
+                      <a:picLocks noChangeAspect="1" noChangeArrowheads="1"/>
+                    </pic:cNvPicPr>
+                  </pic:nvPicPr>
+                  <pic:blipFill>
+                    <a:blip r:embed="rId9">
+                      <a:extLst>
+                        <a:ext uri="{28A0092B-C50C-407E-A947-70E740481C1C}">
+                          <a14:useLocalDpi xmlns:a14="http://schemas.microsoft.com/office/drawing/2010/main" val="0"/>
+                        </a:ext>
+                      </a:extLst>
+                    </a:blip>
+                    <a:srcRect/>
+                    <a:stretch>
+                      <a:fillRect/>
+                    </a:stretch>
+                  </pic:blipFill>
+                  <pic:spPr bwMode="auto">
+                    <a:xfrm>
+                      <a:off x="0" y="0"/>
+                      <a:ext cx="1456690" cy="1339850"/>
+                    </a:xfrm>
+                    <a:prstGeom prst="rect">
+                      <a:avLst/>
+                    </a:prstGeom>
+                    <a:noFill/>
+                    <a:ln>
+                      <a:noFill/>
+                    </a:ln>
+                  </pic:spPr>
+                </pic:pic>
+              </a:graphicData>
+            </a:graphic>
+          </wp:inline>
+        </w:drawing>
+      </w:r>
+    </w:p>
+    <w:p>
+      <w:pPr>
+        <w:pStyle w:val="ListParagraph"/>
+        <w:ind w:left="426"/>
+        <w:jc w:val="center"/>
+        <w:rPr>
+          <w:rFonts w:asciiTheme="majorBidi" w:hAnsiTheme="majorBidi" w:cstheme="majorBidi"/>
+          <w:sz w:val="28"/>
+        </w:rPr>
+      </w:pPr>
+      <w:r>
+        <w:rPr>
+          <w:rFonts w:asciiTheme="majorBidi" w:hAnsiTheme="majorBidi" w:cstheme="majorBidi" w:hint="cs"/>
+          <w:sz w:val="28"/>
+          <w:cs/>
+        </w:rPr>
+        <w:t>รูป ..</w:t>
+      </w:r>
+    </w:p>
+    <w:p>
+      <w:pPr>
+        <w:pStyle w:val="ListParagraph"/>
+        <w:ind w:left="426" w:firstLine="294"/>
+        <w:rPr>
+          <w:rFonts w:asciiTheme="majorBidi" w:hAnsiTheme="majorBidi" w:cstheme="majorBidi"/>
+          <w:b/>
+          <w:bCs/>
+          <w:sz w:val="32"/>
+          <w:szCs w:val="32"/>
+        </w:rPr>
+      </w:pPr>
+      <w:r>
+        <w:rPr>
+          <w:rFonts w:asciiTheme="majorBidi" w:hAnsiTheme="majorBidi" w:cstheme="majorBidi"/>
+          <w:b/>
+          <w:bCs/>
+          <w:sz w:val="32"/>
+          <w:szCs w:val="32"/>
+        </w:rPr>
+        <w:t>4</w:t>
+      </w:r>
+      <w:r>
+        <w:rPr>
+          <w:rFonts w:asciiTheme="majorBidi" w:hAnsiTheme="majorBidi" w:cstheme="majorBidi" w:hint="cs"/>
+          <w:b/>
+          <w:bCs/>
+          <w:sz w:val="32"/>
+          <w:szCs w:val="32"/>
+          <w:cs/>
+        </w:rPr>
+        <w:t>.1</w:t>
+      </w:r>
+      <w:r>
+        <w:rPr>
+          <w:rFonts w:asciiTheme="majorBidi" w:hAnsiTheme="majorBidi" w:cstheme="majorBidi" w:hint="cs"/>
+          <w:b/>
+          <w:bCs/>
+          <w:sz w:val="32"/>
+          <w:szCs w:val="32"/>
+          <w:cs/>
+        </w:rPr>
+        <w:t xml:space="preserve"> โฟลเดอร์</w:t>
+      </w:r>
+      <w:r>
+        <w:rPr>
+          <w:rFonts w:asciiTheme="majorBidi" w:hAnsiTheme="majorBidi" w:cstheme="majorBidi"/>
+          <w:b/>
+          <w:bCs/>
+          <w:sz w:val="32"/>
+          <w:szCs w:val="32"/>
+        </w:rPr>
+        <w:t xml:space="preserve"> basic</w:t>
+      </w:r>
+    </w:p>
+    <w:p>
+      <w:pPr>
+        <w:pStyle w:val="ListParagraph"/>
+        <w:ind w:left="1134" w:hanging="12"/>
+        <w:rPr>
+          <w:rFonts w:asciiTheme="majorBidi" w:hAnsiTheme="majorBidi" w:cstheme="majorBidi"/>
+          <w:sz w:val="32"/>
+          <w:szCs w:val="32"/>
+        </w:rPr>
+      </w:pPr>
+      <w:r>
+        <w:rPr>
+          <w:rFonts w:asciiTheme="majorBidi" w:hAnsiTheme="majorBidi" w:cstheme="majorBidi"/>
+          <w:sz w:val="32"/>
+          <w:szCs w:val="32"/>
+        </w:rPr>
+        <w:t>a. ascii.py</w:t>
+      </w:r>
+      <w:r>
+        <w:rPr>
+          <w:rFonts w:asciiTheme="majorBidi" w:hAnsiTheme="majorBidi" w:cstheme="majorBidi" w:hint="cs"/>
+          <w:sz w:val="32"/>
+          <w:szCs w:val="32"/>
+          <w:cs/>
+        </w:rPr>
+        <w:t xml:space="preserve"> สำหรับเป็น</w:t>
+      </w:r>
+      <w:r>
+        <w:rPr>
+          <w:rFonts w:asciiTheme="majorBidi" w:hAnsiTheme="majorBidi" w:cstheme="majorBidi"/>
+          <w:sz w:val="32"/>
+          <w:szCs w:val="32"/>
+        </w:rPr>
+        <w:t xml:space="preserve"> Script</w:t>
+      </w:r>
+      <w:r>
+        <w:rPr>
+          <w:rFonts w:asciiTheme="majorBidi" w:hAnsiTheme="majorBidi" w:cstheme="majorBidi" w:hint="cs"/>
+          <w:sz w:val="32"/>
+          <w:szCs w:val="32"/>
+          <w:cs/>
+        </w:rPr>
+        <w:t xml:space="preserve"> ในการประมวลผลภาพ </w:t>
+      </w:r>
+    </w:p>
+    <w:p>
+      <w:pPr>
+        <w:pStyle w:val="ListParagraph"/>
+        <w:ind w:left="852" w:firstLine="294"/>
+        <w:rPr>
+          <w:rFonts w:asciiTheme="majorBidi" w:hAnsiTheme="majorBidi" w:cstheme="majorBidi"/>
+          <w:sz w:val="32"/>
+          <w:szCs w:val="32"/>
+        </w:rPr>
+      </w:pPr>
+      <w:r>
+        <w:rPr>
+          <w:rFonts w:asciiTheme="majorBidi" w:hAnsiTheme="majorBidi" w:cstheme="majorBidi"/>
+          <w:sz w:val="32"/>
+          <w:szCs w:val="32"/>
+        </w:rPr>
+        <w:t>b.</w:t>
+      </w:r>
+      <w:r>
+        <w:rPr>
+          <w:rFonts w:asciiTheme="majorBidi" w:hAnsiTheme="majorBidi" w:cstheme="majorBidi" w:hint="cs"/>
+          <w:sz w:val="32"/>
+          <w:szCs w:val="32"/>
+          <w:cs/>
+        </w:rPr>
+        <w:t xml:space="preserve"> </w:t>
+      </w:r>
+      <w:r>
+        <w:rPr>
+          <w:rFonts w:asciiTheme="majorBidi" w:hAnsiTheme="majorBidi" w:cstheme="majorBidi"/>
+          <w:sz w:val="32"/>
+          <w:szCs w:val="32"/>
+        </w:rPr>
+        <w:t>Dockerfile</w:t>
+      </w:r>
+      <w:r>
+        <w:rPr>
+          <w:rFonts w:asciiTheme="majorBidi" w:hAnsiTheme="majorBidi" w:cstheme="majorBidi" w:hint="cs"/>
+          <w:sz w:val="32"/>
+          <w:szCs w:val="32"/>
+          <w:cs/>
+        </w:rPr>
+        <w:t xml:space="preserve"> ในการสร้าง </w:t>
+      </w:r>
+      <w:r>
+        <w:rPr>
+          <w:rFonts w:asciiTheme="majorBidi" w:hAnsiTheme="majorBidi" w:cstheme="majorBidi"/>
+          <w:sz w:val="32"/>
+          <w:szCs w:val="32"/>
+        </w:rPr>
+        <w:t>Python Script</w:t>
+      </w:r>
+      <w:r>
+        <w:rPr>
+          <w:rFonts w:asciiTheme="majorBidi" w:hAnsiTheme="majorBidi" w:cstheme="majorBidi" w:hint="cs"/>
+          <w:sz w:val="32"/>
+          <w:szCs w:val="32"/>
+          <w:cs/>
+        </w:rPr>
+        <w:t xml:space="preserve"> ให้อยู่ในรูปแบบของ </w:t>
+      </w:r>
+      <w:r>
+        <w:rPr>
+          <w:rFonts w:asciiTheme="majorBidi" w:hAnsiTheme="majorBidi" w:cstheme="majorBidi"/>
+          <w:sz w:val="32"/>
+          <w:szCs w:val="32"/>
+        </w:rPr>
+        <w:t>Docker Image</w:t>
+      </w:r>
+    </w:p>
+    <w:p>
+      <w:pPr>
+        <w:pStyle w:val="ListParagraph"/>
+        <w:ind w:left="426" w:firstLine="294"/>
+        <w:rPr>
+          <w:rFonts w:asciiTheme="majorBidi" w:hAnsiTheme="majorBidi" w:cstheme="majorBidi"/>
+          <w:sz w:val="32"/>
+          <w:szCs w:val="32"/>
+          <w:cs/>
+        </w:rPr>
+      </w:pPr>
+    </w:p>
+    <w:p>
+      <w:pPr>
+        <w:pStyle w:val="ListParagraph"/>
+        <w:ind w:left="426" w:firstLine="294"/>
+        <w:rPr>
+          <w:rFonts w:asciiTheme="majorBidi" w:hAnsiTheme="majorBidi" w:cstheme="majorBidi"/>
+          <w:b/>
+          <w:bCs/>
+          <w:sz w:val="32"/>
+          <w:szCs w:val="32"/>
+        </w:rPr>
+      </w:pPr>
+      <w:r>
+        <w:rPr>
+          <w:rFonts w:asciiTheme="majorBidi" w:hAnsiTheme="majorBidi" w:cstheme="majorBidi"/>
+          <w:b/>
+          <w:bCs/>
+          <w:sz w:val="32"/>
+          <w:szCs w:val="32"/>
+        </w:rPr>
+        <w:t>4</w:t>
+      </w:r>
+      <w:r>
+        <w:rPr>
+          <w:rFonts w:asciiTheme="majorBidi" w:hAnsiTheme="majorBidi" w:cstheme="majorBidi"/>
+          <w:b/>
+          <w:bCs/>
+          <w:sz w:val="32"/>
+          <w:szCs w:val="32"/>
+        </w:rPr>
+        <w:t xml:space="preserve">.2 </w:t>
+      </w:r>
+      <w:r>
+        <w:rPr>
+          <w:rFonts w:asciiTheme="majorBidi" w:hAnsiTheme="majorBidi" w:cstheme="majorBidi" w:hint="cs"/>
+          <w:b/>
+          <w:bCs/>
+          <w:sz w:val="32"/>
+          <w:szCs w:val="32"/>
+          <w:cs/>
+        </w:rPr>
+        <w:t>โฟลเดอร์</w:t>
+      </w:r>
+      <w:r>
+        <w:rPr>
+          <w:rFonts w:asciiTheme="majorBidi" w:hAnsiTheme="majorBidi" w:cstheme="majorBidi"/>
+          <w:b/>
+          <w:bCs/>
+          <w:sz w:val="32"/>
+          <w:szCs w:val="32"/>
+        </w:rPr>
+        <w:t xml:space="preserve"> </w:t>
+      </w:r>
+      <w:r>
+        <w:rPr>
+          <w:rFonts w:asciiTheme="majorBidi" w:hAnsiTheme="majorBidi" w:cstheme="majorBidi"/>
+          <w:b/>
+          <w:bCs/>
+          <w:sz w:val="32"/>
+          <w:szCs w:val="32"/>
+        </w:rPr>
+        <w:t>gan</w:t>
+      </w:r>
+    </w:p>
+    <w:p>
+      <w:pPr>
+        <w:pStyle w:val="ListParagraph"/>
+        <w:ind w:left="426" w:firstLine="294"/>
+        <w:rPr>
+          <w:rFonts w:asciiTheme="majorBidi" w:hAnsiTheme="majorBidi" w:cstheme="majorBidi"/>
+          <w:b/>
+          <w:bCs/>
+          <w:sz w:val="32"/>
+          <w:szCs w:val="32"/>
+        </w:rPr>
+      </w:pPr>
+      <w:r>
+        <w:rPr>
+          <w:rFonts w:asciiTheme="majorBidi" w:hAnsiTheme="majorBidi" w:cstheme="majorBidi"/>
+          <w:b/>
+          <w:bCs/>
+          <w:sz w:val="32"/>
+          <w:szCs w:val="32"/>
+        </w:rPr>
+        <w:t>4</w:t>
+      </w:r>
+      <w:r>
+        <w:rPr>
+          <w:rFonts w:asciiTheme="majorBidi" w:hAnsiTheme="majorBidi" w:cstheme="majorBidi"/>
+          <w:b/>
+          <w:bCs/>
+          <w:sz w:val="32"/>
+          <w:szCs w:val="32"/>
+        </w:rPr>
+        <w:t xml:space="preserve">.3 </w:t>
+      </w:r>
+      <w:r>
+        <w:rPr>
+          <w:rFonts w:asciiTheme="majorBidi" w:hAnsiTheme="majorBidi" w:cstheme="majorBidi" w:hint="cs"/>
+          <w:b/>
+          <w:bCs/>
+          <w:sz w:val="32"/>
+          <w:szCs w:val="32"/>
+          <w:cs/>
+        </w:rPr>
+        <w:t>โฟลเดอร์</w:t>
+      </w:r>
+      <w:r>
+        <w:rPr>
+          <w:rFonts w:asciiTheme="majorBidi" w:hAnsiTheme="majorBidi" w:cstheme="majorBidi"/>
+          <w:b/>
+          <w:bCs/>
+          <w:sz w:val="32"/>
+          <w:szCs w:val="32"/>
+        </w:rPr>
+        <w:t xml:space="preserve"> ipyolor</w:t>
+      </w:r>
+    </w:p>
+    <w:p>
+      <w:pPr>
+        <w:pStyle w:val="ListParagraph"/>
+        <w:ind w:left="426" w:firstLine="294"/>
+        <w:rPr>
+          <w:rFonts w:asciiTheme="majorBidi" w:hAnsiTheme="majorBidi" w:cstheme="majorBidi"/>
+          <w:b/>
+          <w:bCs/>
+          <w:sz w:val="32"/>
+          <w:szCs w:val="32"/>
+        </w:rPr>
+      </w:pPr>
+      <w:r>
+        <w:rPr>
+          <w:rFonts w:asciiTheme="majorBidi" w:hAnsiTheme="majorBidi" w:cstheme="majorBidi"/>
+          <w:b/>
+          <w:bCs/>
+          <w:sz w:val="32"/>
+          <w:szCs w:val="32"/>
+        </w:rPr>
+        <w:t>4</w:t>
+      </w:r>
+      <w:r>
+        <w:rPr>
+          <w:rFonts w:asciiTheme="majorBidi" w:hAnsiTheme="majorBidi" w:cstheme="majorBidi"/>
+          <w:b/>
+          <w:bCs/>
+          <w:sz w:val="32"/>
+          <w:szCs w:val="32"/>
+        </w:rPr>
+        <w:t xml:space="preserve">.4 </w:t>
+      </w:r>
+      <w:r>
+        <w:rPr>
+          <w:rFonts w:asciiTheme="majorBidi" w:hAnsiTheme="majorBidi" w:cstheme="majorBidi" w:hint="cs"/>
+          <w:b/>
+          <w:bCs/>
+          <w:sz w:val="32"/>
+          <w:szCs w:val="32"/>
+          <w:cs/>
+        </w:rPr>
+        <w:t>โฟลเดอร์</w:t>
+      </w:r>
+      <w:r>
+        <w:rPr>
+          <w:rFonts w:asciiTheme="majorBidi" w:hAnsiTheme="majorBidi" w:cstheme="majorBidi"/>
+          <w:b/>
+          <w:bCs/>
+          <w:sz w:val="32"/>
+          <w:szCs w:val="32"/>
+        </w:rPr>
+        <w:t xml:space="preserve"> </w:t>
+      </w:r>
+      <w:r>
+        <w:rPr>
+          <w:rFonts w:asciiTheme="majorBidi" w:hAnsiTheme="majorBidi" w:cstheme="majorBidi"/>
+          <w:b/>
+          <w:bCs/>
+          <w:sz w:val="32"/>
+          <w:szCs w:val="32"/>
+        </w:rPr>
+        <w:t>zip</w:t>
+      </w:r>
+    </w:p>
+    <w:p>
+      <w:pPr>
+        <w:pStyle w:val="ListParagraph"/>
+        <w:ind w:left="0" w:firstLine="567"/>
+        <w:rPr>
+          <w:rFonts w:asciiTheme="majorBidi" w:hAnsiTheme="majorBidi" w:cstheme="majorBidi"/>
+          <w:sz w:val="32"/>
+          <w:szCs w:val="32"/>
+        </w:rPr>
+      </w:pPr>
+    </w:p>
+    <w:p>
+      <w:pPr>
+        <w:pStyle w:val="ListParagraph"/>
+        <w:numPr>
+          <w:ilvl w:val="0"/>
+          <w:numId w:val="2"/>
+        </w:numPr>
+        <w:ind w:left="426"/>
+        <w:rPr>
+          <w:rFonts w:asciiTheme="majorBidi" w:hAnsiTheme="majorBidi" w:cstheme="majorBidi"/>
+          <w:b/>
+          <w:bCs/>
+          <w:sz w:val="36"/>
+          <w:szCs w:val="36"/>
+        </w:rPr>
+      </w:pPr>
+    </w:p>
+    <w:p>
+      <w:pPr>
+        <w:rPr>
+          <w:rFonts w:asciiTheme="majorBidi" w:hAnsiTheme="majorBidi" w:cstheme="majorBidi" w:hint="cs"/>
+          <w:b/>
+          <w:bCs/>
+          <w:sz w:val="32"/>
+          <w:szCs w:val="32"/>
+        </w:rPr>
+      </w:pPr>
+    </w:p>
+    <w:p>
+      <w:pPr>
         <w:ind w:firstLine="720"/>
         <w:jc w:val="thaiDistribute"/>
         <w:rPr>
@@ -699,7 +1351,7 @@
       </w:pPr>
     </w:p>
     <w:sectPr>
-      <w:headerReference w:type="default" r:id="rId8"/>
+      <w:headerReference w:type="default" r:id="rId10"/>
       <w:pgSz w:w="12240" w:h="15840"/>
       <w:pgMar w:top="1440" w:right="1440" w:bottom="1440" w:left="1440" w:header="708" w:footer="708" w:gutter="0"/>
       <w:cols w:space="708"/>
@@ -3775,6 +4427,29 @@
       <w:contextualSpacing/>
     </w:pPr>
   </w:style>
+  <w:style w:type="character" w:styleId="Hyperlink">
+    <w:name w:val="Hyperlink"/>
+    <w:basedOn w:val="DefaultParagraphFont"/>
+    <w:uiPriority w:val="99"/>
+    <w:unhideWhenUsed/>
+    <w:rsid w:val="00C37A8E"/>
+    <w:rPr>
+      <w:color w:val="0563C1" w:themeColor="hyperlink"/>
+      <w:u w:val="single"/>
+    </w:rPr>
+  </w:style>
+  <w:style w:type="character" w:styleId="UnresolvedMention">
+    <w:name w:val="Unresolved Mention"/>
+    <w:basedOn w:val="DefaultParagraphFont"/>
+    <w:uiPriority w:val="99"/>
+    <w:semiHidden/>
+    <w:unhideWhenUsed/>
+    <w:rsid w:val="00C37A8E"/>
+    <w:rPr>
+      <w:color w:val="605E5C"/>
+      <w:shd w:val="clear" w:color="auto" w:fill="E1DFDD"/>
+    </w:rPr>
+  </w:style>
 </w:styles>
 </file>
 

</xml_diff>

<commit_message>
add file poster and edit dev manual
</commit_message>
<xml_diff>
--- a/Docs/Final-document/CE65-12 คู่มือสำหรับนักพัฒนา.docx
+++ b/Docs/Final-document/CE65-12 คู่มือสำหรับนักพัฒนา.docx
@@ -38,7 +38,7 @@
     </w:p>
     <w:p>
       <w:pPr>
-        <w:pStyle w:val="ListParagraph"/>
+        <w:pStyle w:val="a7"/>
         <w:numPr>
           <w:ilvl w:val="0"/>
           <w:numId w:val="2"/>
@@ -77,7 +77,7 @@
     </w:p>
     <w:p>
       <w:pPr>
-        <w:pStyle w:val="ListParagraph"/>
+        <w:pStyle w:val="a7"/>
         <w:ind w:left="426"/>
         <w:jc w:val="thaiDistribute"/>
         <w:rPr>
@@ -177,7 +177,7 @@
       <w:hyperlink r:id="rId7" w:history="1">
         <w:r>
           <w:rPr>
-            <w:rStyle w:val="Hyperlink"/>
+            <w:rStyle w:val="a8"/>
             <w:rFonts w:asciiTheme="majorBidi" w:hAnsiTheme="majorBidi" w:cstheme="majorBidi"/>
             <w:sz w:val="32"/>
             <w:szCs w:val="32"/>
@@ -197,7 +197,7 @@
     </w:p>
     <w:p>
       <w:pPr>
-        <w:pStyle w:val="ListParagraph"/>
+        <w:pStyle w:val="a7"/>
         <w:ind w:left="0"/>
         <w:jc w:val="center"/>
         <w:rPr>
@@ -253,7 +253,7 @@
     </w:p>
     <w:p>
       <w:pPr>
-        <w:pStyle w:val="ListParagraph"/>
+        <w:pStyle w:val="a7"/>
         <w:ind w:left="0"/>
         <w:jc w:val="center"/>
         <w:rPr>
@@ -279,7 +279,7 @@
     </w:p>
     <w:p>
       <w:pPr>
-        <w:pStyle w:val="ListParagraph"/>
+        <w:pStyle w:val="a7"/>
         <w:ind w:left="426"/>
         <w:jc w:val="center"/>
         <w:rPr>
@@ -290,7 +290,7 @@
     </w:p>
     <w:p>
       <w:pPr>
-        <w:pStyle w:val="ListParagraph"/>
+        <w:pStyle w:val="a7"/>
         <w:ind w:left="426"/>
         <w:jc w:val="thaiDistribute"/>
         <w:rPr>
@@ -333,7 +333,7 @@
     </w:p>
     <w:p>
       <w:pPr>
-        <w:pStyle w:val="ListParagraph"/>
+        <w:pStyle w:val="a7"/>
         <w:ind w:left="426"/>
         <w:jc w:val="thaiDistribute"/>
         <w:rPr>
@@ -528,7 +528,7 @@
     </w:p>
     <w:p>
       <w:pPr>
-        <w:pStyle w:val="ListParagraph"/>
+        <w:pStyle w:val="a7"/>
         <w:ind w:left="0"/>
         <w:jc w:val="center"/>
         <w:rPr>
@@ -584,7 +584,7 @@
     </w:p>
     <w:p>
       <w:pPr>
-        <w:pStyle w:val="ListParagraph"/>
+        <w:pStyle w:val="a7"/>
         <w:ind w:left="0"/>
         <w:jc w:val="center"/>
         <w:rPr>
@@ -626,7 +626,7 @@
     </w:p>
     <w:p>
       <w:pPr>
-        <w:pStyle w:val="ListParagraph"/>
+        <w:pStyle w:val="a7"/>
         <w:ind w:left="426"/>
         <w:jc w:val="thaiDistribute"/>
         <w:rPr>
@@ -673,7 +673,7 @@
     </w:p>
     <w:p>
       <w:pPr>
-        <w:pStyle w:val="ListParagraph"/>
+        <w:pStyle w:val="a7"/>
         <w:ind w:left="426"/>
         <w:jc w:val="thaiDistribute"/>
         <w:rPr>
@@ -834,7 +834,7 @@
     </w:p>
     <w:p>
       <w:pPr>
-        <w:pStyle w:val="ListParagraph"/>
+        <w:pStyle w:val="a7"/>
         <w:ind w:left="0"/>
         <w:jc w:val="center"/>
         <w:rPr>
@@ -894,7 +894,7 @@
     </w:p>
     <w:p>
       <w:pPr>
-        <w:pStyle w:val="ListParagraph"/>
+        <w:pStyle w:val="a7"/>
         <w:ind w:left="0"/>
         <w:jc w:val="center"/>
         <w:rPr>
@@ -929,7 +929,7 @@
     </w:p>
     <w:p>
       <w:pPr>
-        <w:pStyle w:val="ListParagraph"/>
+        <w:pStyle w:val="a7"/>
         <w:ind w:left="426"/>
         <w:jc w:val="center"/>
         <w:rPr>
@@ -941,7 +941,7 @@
     </w:p>
     <w:p>
       <w:pPr>
-        <w:pStyle w:val="ListParagraph"/>
+        <w:pStyle w:val="a7"/>
         <w:ind w:left="426"/>
         <w:jc w:val="thaiDistribute"/>
         <w:rPr>
@@ -1053,7 +1053,7 @@
     </w:p>
     <w:p>
       <w:pPr>
-        <w:pStyle w:val="ListParagraph"/>
+        <w:pStyle w:val="a7"/>
         <w:ind w:left="426"/>
         <w:jc w:val="thaiDistribute"/>
         <w:rPr>
@@ -1130,7 +1130,7 @@
     </w:p>
     <w:p>
       <w:pPr>
-        <w:pStyle w:val="ListParagraph"/>
+        <w:pStyle w:val="a7"/>
         <w:ind w:left="426"/>
         <w:jc w:val="thaiDistribute"/>
         <w:rPr>
@@ -1326,7 +1326,7 @@
     </w:p>
     <w:p>
       <w:pPr>
-        <w:pStyle w:val="ListParagraph"/>
+        <w:pStyle w:val="a7"/>
         <w:tabs>
           <w:tab w:val="left" w:pos="284"/>
           <w:tab w:val="left" w:pos="993"/>
@@ -1390,7 +1390,7 @@
     </w:p>
     <w:p>
       <w:pPr>
-        <w:pStyle w:val="ListParagraph"/>
+        <w:pStyle w:val="a7"/>
         <w:ind w:left="0"/>
         <w:jc w:val="center"/>
         <w:rPr>
@@ -1440,7 +1440,7 @@
     </w:p>
     <w:p>
       <w:pPr>
-        <w:pStyle w:val="ListParagraph"/>
+        <w:pStyle w:val="a7"/>
         <w:numPr>
           <w:ilvl w:val="0"/>
           <w:numId w:val="30"/>
@@ -1585,7 +1585,7 @@
     </w:p>
     <w:p>
       <w:pPr>
-        <w:pStyle w:val="ListParagraph"/>
+        <w:pStyle w:val="a7"/>
         <w:numPr>
           <w:ilvl w:val="0"/>
           <w:numId w:val="30"/>
@@ -1659,7 +1659,7 @@
     </w:p>
     <w:p>
       <w:pPr>
-        <w:pStyle w:val="ListParagraph"/>
+        <w:pStyle w:val="a7"/>
         <w:numPr>
           <w:ilvl w:val="0"/>
           <w:numId w:val="30"/>
@@ -1828,7 +1828,7 @@
     </w:p>
     <w:p>
       <w:pPr>
-        <w:pStyle w:val="ListParagraph"/>
+        <w:pStyle w:val="a7"/>
         <w:ind w:left="0"/>
         <w:jc w:val="center"/>
         <w:rPr>
@@ -1900,7 +1900,7 @@
     </w:p>
     <w:p>
       <w:pPr>
-        <w:pStyle w:val="ListParagraph"/>
+        <w:pStyle w:val="a7"/>
         <w:ind w:left="0"/>
         <w:jc w:val="center"/>
         <w:rPr>
@@ -1958,7 +1958,7 @@
     </w:p>
     <w:p>
       <w:pPr>
-        <w:pStyle w:val="ListParagraph"/>
+        <w:pStyle w:val="a7"/>
         <w:numPr>
           <w:ilvl w:val="0"/>
           <w:numId w:val="30"/>
@@ -2017,10 +2017,258 @@
         </w:rPr>
         <w:t>ตามการทำงานที่เกี่ยวข้อง</w:t>
       </w:r>
-    </w:p>
-    <w:p>
-      <w:pPr>
-        <w:pStyle w:val="ListParagraph"/>
+      <w:r>
+        <w:rPr>
+          <w:rFonts w:asciiTheme="majorBidi" w:hAnsiTheme="majorBidi" w:cstheme="majorBidi"/>
+          <w:b/>
+          <w:bCs/>
+          <w:sz w:val="32"/>
+          <w:szCs w:val="32"/>
+        </w:rPr>
+        <w:t xml:space="preserve"> </w:t>
+      </w:r>
+      <w:r>
+        <w:rPr>
+          <w:rFonts w:asciiTheme="majorBidi" w:hAnsiTheme="majorBidi" w:cstheme="majorBidi" w:hint="cs"/>
+          <w:sz w:val="32"/>
+          <w:szCs w:val="32"/>
+          <w:cs/>
+        </w:rPr>
+        <w:t>โดยการทำงานสำหรับสั่งงานประมวลผลภาพก็จะอยู่ในไฟล์นี้เช่นกัน โดยจะอยู่ใน 4</w:t>
+      </w:r>
+      <w:r>
+        <w:rPr>
+          <w:rFonts w:asciiTheme="majorBidi" w:hAnsiTheme="majorBidi" w:cstheme="majorBidi"/>
+          <w:sz w:val="32"/>
+          <w:szCs w:val="32"/>
+        </w:rPr>
+        <w:t xml:space="preserve"> class </w:t>
+      </w:r>
+      <w:r>
+        <w:rPr>
+          <w:rFonts w:asciiTheme="majorBidi" w:hAnsiTheme="majorBidi" w:cstheme="majorBidi" w:hint="cs"/>
+          <w:sz w:val="32"/>
+          <w:szCs w:val="32"/>
+          <w:cs/>
+        </w:rPr>
+        <w:t xml:space="preserve">คือ </w:t>
+      </w:r>
+      <w:r>
+        <w:rPr>
+          <w:rFonts w:asciiTheme="majorBidi" w:hAnsiTheme="majorBidi" w:cstheme="majorBidi"/>
+          <w:sz w:val="32"/>
+          <w:szCs w:val="32"/>
+        </w:rPr>
+        <w:t>class PriceCheckView</w:t>
+      </w:r>
+      <w:r>
+        <w:rPr>
+          <w:rFonts w:asciiTheme="majorBidi" w:hAnsiTheme="majorBidi" w:cstheme="majorBidi"/>
+          <w:sz w:val="32"/>
+          <w:szCs w:val="32"/>
+        </w:rPr>
+        <w:t xml:space="preserve"> , </w:t>
+      </w:r>
+      <w:r>
+        <w:rPr>
+          <w:rFonts w:asciiTheme="majorBidi" w:hAnsiTheme="majorBidi" w:cstheme="majorBidi"/>
+          <w:sz w:val="32"/>
+          <w:szCs w:val="32"/>
+        </w:rPr>
+        <w:t>MakeDockerFile</w:t>
+      </w:r>
+      <w:r>
+        <w:rPr>
+          <w:rFonts w:asciiTheme="majorBidi" w:hAnsiTheme="majorBidi" w:cstheme="majorBidi"/>
+          <w:sz w:val="32"/>
+          <w:szCs w:val="32"/>
+        </w:rPr>
+        <w:t xml:space="preserve">, </w:t>
+      </w:r>
+      <w:r>
+        <w:rPr>
+          <w:rFonts w:asciiTheme="majorBidi" w:hAnsiTheme="majorBidi" w:cstheme="majorBidi"/>
+          <w:sz w:val="32"/>
+          <w:szCs w:val="32"/>
+        </w:rPr>
+        <w:t>YoloExport</w:t>
+      </w:r>
+      <w:r>
+        <w:rPr>
+          <w:rFonts w:asciiTheme="majorBidi" w:hAnsiTheme="majorBidi" w:cstheme="majorBidi"/>
+          <w:sz w:val="32"/>
+          <w:szCs w:val="32"/>
+        </w:rPr>
+        <w:t xml:space="preserve"> </w:t>
+      </w:r>
+      <w:r>
+        <w:rPr>
+          <w:rFonts w:asciiTheme="majorBidi" w:hAnsiTheme="majorBidi" w:cstheme="majorBidi" w:hint="cs"/>
+          <w:sz w:val="32"/>
+          <w:szCs w:val="32"/>
+          <w:cs/>
+        </w:rPr>
+        <w:t xml:space="preserve">และ </w:t>
+      </w:r>
+      <w:r>
+        <w:rPr>
+          <w:rFonts w:asciiTheme="majorBidi" w:hAnsiTheme="majorBidi" w:cstheme="majorBidi"/>
+          <w:sz w:val="32"/>
+          <w:szCs w:val="32"/>
+        </w:rPr>
+        <w:t xml:space="preserve">GanExport </w:t>
+      </w:r>
+      <w:r>
+        <w:rPr>
+          <w:rFonts w:asciiTheme="majorBidi" w:hAnsiTheme="majorBidi" w:cstheme="majorBidi" w:hint="cs"/>
+          <w:sz w:val="32"/>
+          <w:szCs w:val="32"/>
+          <w:cs/>
+        </w:rPr>
+        <w:t>โดยมีขั้นตอนการทำงานดังรูป 6</w:t>
+      </w:r>
+    </w:p>
+    <w:p>
+      <w:pPr>
+        <w:pStyle w:val="a7"/>
+        <w:ind w:left="0"/>
+        <w:jc w:val="center"/>
+        <w:rPr>
+          <w:rFonts w:asciiTheme="majorBidi" w:hAnsiTheme="majorBidi" w:cstheme="majorBidi"/>
+          <w:b/>
+          <w:bCs/>
+          <w:sz w:val="32"/>
+          <w:szCs w:val="32"/>
+        </w:rPr>
+      </w:pPr>
+      <w:r>
+        <w:rPr>
+          <w:rFonts w:asciiTheme="majorBidi" w:hAnsiTheme="majorBidi" w:cstheme="majorBidi"/>
+          <w:noProof/>
+          <w:sz w:val="32"/>
+          <w:szCs w:val="32"/>
+          <w:cs/>
+        </w:rPr>
+        <w:lastRenderedPageBreak/>
+        <w:drawing>
+          <wp:inline distT="0" distB="0" distL="0" distR="0" wp14:anchorId="3925B037" wp14:editId="6A21451E">
+            <wp:extent cx="2677381" cy="7827818"/>
+            <wp:effectExtent l="0" t="0" r="8890" b="1905"/>
+            <wp:docPr id="1052344927" name="รูปภาพ 1"/>
+            <wp:cNvGraphicFramePr>
+              <a:graphicFrameLocks xmlns:a="http://schemas.openxmlformats.org/drawingml/2006/main" noChangeAspect="1"/>
+            </wp:cNvGraphicFramePr>
+            <a:graphic xmlns:a="http://schemas.openxmlformats.org/drawingml/2006/main">
+              <a:graphicData uri="http://schemas.openxmlformats.org/drawingml/2006/picture">
+                <pic:pic xmlns:pic="http://schemas.openxmlformats.org/drawingml/2006/picture">
+                  <pic:nvPicPr>
+                    <pic:cNvPr id="0" name="Picture 1"/>
+                    <pic:cNvPicPr>
+                      <a:picLocks noChangeAspect="1" noChangeArrowheads="1"/>
+                    </pic:cNvPicPr>
+                  </pic:nvPicPr>
+                  <pic:blipFill>
+                    <a:blip r:embed="rId13" cstate="print">
+                      <a:extLst>
+                        <a:ext uri="{28A0092B-C50C-407E-A947-70E740481C1C}">
+                          <a14:useLocalDpi xmlns:a14="http://schemas.microsoft.com/office/drawing/2010/main" val="0"/>
+                        </a:ext>
+                      </a:extLst>
+                    </a:blip>
+                    <a:srcRect/>
+                    <a:stretch>
+                      <a:fillRect/>
+                    </a:stretch>
+                  </pic:blipFill>
+                  <pic:spPr bwMode="auto">
+                    <a:xfrm>
+                      <a:off x="0" y="0"/>
+                      <a:ext cx="2681030" cy="7838487"/>
+                    </a:xfrm>
+                    <a:prstGeom prst="rect">
+                      <a:avLst/>
+                    </a:prstGeom>
+                    <a:noFill/>
+                    <a:ln>
+                      <a:noFill/>
+                    </a:ln>
+                  </pic:spPr>
+                </pic:pic>
+              </a:graphicData>
+            </a:graphic>
+          </wp:inline>
+        </w:drawing>
+      </w:r>
+    </w:p>
+    <w:p>
+      <w:pPr>
+        <w:pStyle w:val="a7"/>
+        <w:ind w:left="0"/>
+        <w:jc w:val="center"/>
+        <w:rPr>
+          <w:rFonts w:asciiTheme="majorBidi" w:hAnsiTheme="majorBidi" w:cstheme="majorBidi" w:hint="cs"/>
+          <w:sz w:val="28"/>
+        </w:rPr>
+      </w:pPr>
+      <w:r>
+        <w:rPr>
+          <w:rFonts w:asciiTheme="majorBidi" w:hAnsiTheme="majorBidi" w:cstheme="majorBidi" w:hint="cs"/>
+          <w:sz w:val="28"/>
+          <w:cs/>
+        </w:rPr>
+        <w:t xml:space="preserve">รูป </w:t>
+      </w:r>
+      <w:r>
+        <w:rPr>
+          <w:rFonts w:asciiTheme="majorBidi" w:hAnsiTheme="majorBidi" w:cstheme="majorBidi" w:hint="cs"/>
+          <w:sz w:val="28"/>
+          <w:cs/>
+        </w:rPr>
+        <w:t>6</w:t>
+      </w:r>
+      <w:r>
+        <w:rPr>
+          <w:rFonts w:asciiTheme="majorBidi" w:hAnsiTheme="majorBidi" w:cstheme="majorBidi" w:hint="cs"/>
+          <w:sz w:val="28"/>
+          <w:cs/>
+        </w:rPr>
+        <w:t xml:space="preserve"> </w:t>
+      </w:r>
+      <w:r>
+        <w:rPr>
+          <w:rFonts w:asciiTheme="majorBidi" w:hAnsiTheme="majorBidi" w:cs="Angsana New"/>
+          <w:sz w:val="28"/>
+        </w:rPr>
+        <w:t xml:space="preserve">Flowchart </w:t>
+      </w:r>
+      <w:r>
+        <w:rPr>
+          <w:rFonts w:asciiTheme="majorBidi" w:hAnsiTheme="majorBidi" w:cs="Angsana New" w:hint="cs"/>
+          <w:sz w:val="28"/>
+          <w:cs/>
+        </w:rPr>
+        <w:t xml:space="preserve">สำหรับ </w:t>
+      </w:r>
+      <w:r>
+        <w:rPr>
+          <w:rFonts w:asciiTheme="majorBidi" w:hAnsiTheme="majorBidi" w:cs="Angsana New"/>
+          <w:sz w:val="28"/>
+          <w:cs/>
+        </w:rPr>
+        <w:t>ขั้นตอนการทำงาน</w:t>
+      </w:r>
+      <w:r>
+        <w:rPr>
+          <w:rFonts w:asciiTheme="majorBidi" w:hAnsiTheme="majorBidi" w:cs="Angsana New" w:hint="cs"/>
+          <w:sz w:val="28"/>
+          <w:cs/>
+        </w:rPr>
+        <w:t>สั่งงานประมวลผลภาพ</w:t>
+      </w:r>
+    </w:p>
+    <w:p>
+      <w:pPr>
+        <w:pStyle w:val="a7"/>
         <w:ind w:left="1418"/>
         <w:jc w:val="thaiDistribute"/>
         <w:rPr>
@@ -2040,6 +2288,7 @@
           <w:szCs w:val="32"/>
           <w:cs/>
         </w:rPr>
+        <w:lastRenderedPageBreak/>
         <w:t>1.2.</w:t>
       </w:r>
       <w:r>
@@ -2077,7 +2326,7 @@
     </w:p>
     <w:p>
       <w:pPr>
-        <w:pStyle w:val="ListParagraph"/>
+        <w:pStyle w:val="a7"/>
         <w:ind w:left="2160"/>
         <w:jc w:val="thaiDistribute"/>
         <w:rPr>
@@ -2166,7 +2415,7 @@
     </w:p>
     <w:p>
       <w:pPr>
-        <w:pStyle w:val="ListParagraph"/>
+        <w:pStyle w:val="a7"/>
         <w:ind w:left="2160" w:hanging="742"/>
         <w:jc w:val="thaiDistribute"/>
         <w:rPr>
@@ -2217,12 +2466,12 @@
           <w:szCs w:val="32"/>
           <w:cs/>
         </w:rPr>
-        <w:t>6</w:t>
-      </w:r>
-    </w:p>
-    <w:p>
-      <w:pPr>
-        <w:pStyle w:val="ListParagraph"/>
+        <w:t>7</w:t>
+      </w:r>
+    </w:p>
+    <w:p>
+      <w:pPr>
+        <w:pStyle w:val="a7"/>
         <w:ind w:left="0"/>
         <w:jc w:val="center"/>
         <w:rPr>
@@ -2259,7 +2508,7 @@
                     <pic:cNvPicPr/>
                   </pic:nvPicPr>
                   <pic:blipFill>
-                    <a:blip r:embed="rId13"/>
+                    <a:blip r:embed="rId14"/>
                     <a:stretch>
                       <a:fillRect/>
                     </a:stretch>
@@ -2282,7 +2531,7 @@
     </w:p>
     <w:p>
       <w:pPr>
-        <w:pStyle w:val="ListParagraph"/>
+        <w:pStyle w:val="a7"/>
         <w:ind w:left="0"/>
         <w:jc w:val="center"/>
         <w:rPr>
@@ -2304,7 +2553,7 @@
           <w:sz w:val="28"/>
           <w:cs/>
         </w:rPr>
-        <w:t>6</w:t>
+        <w:t>7</w:t>
       </w:r>
       <w:r>
         <w:rPr>
@@ -2340,7 +2589,7 @@
     </w:p>
     <w:p>
       <w:pPr>
-        <w:pStyle w:val="ListParagraph"/>
+        <w:pStyle w:val="a7"/>
         <w:numPr>
           <w:ilvl w:val="0"/>
           <w:numId w:val="34"/>
@@ -2466,7 +2715,7 @@
     </w:p>
     <w:p>
       <w:pPr>
-        <w:pStyle w:val="ListParagraph"/>
+        <w:pStyle w:val="a7"/>
         <w:numPr>
           <w:ilvl w:val="0"/>
           <w:numId w:val="34"/>
@@ -2524,7 +2773,7 @@
     </w:p>
     <w:p>
       <w:pPr>
-        <w:pStyle w:val="ListParagraph"/>
+        <w:pStyle w:val="a7"/>
         <w:ind w:left="426"/>
         <w:jc w:val="thaiDistribute"/>
         <w:rPr>
@@ -2601,7 +2850,7 @@
     </w:p>
     <w:p>
       <w:pPr>
-        <w:pStyle w:val="ListParagraph"/>
+        <w:pStyle w:val="a7"/>
         <w:ind w:left="426"/>
         <w:jc w:val="thaiDistribute"/>
         <w:rPr>
@@ -2809,7 +3058,7 @@
     </w:p>
     <w:p>
       <w:pPr>
-        <w:pStyle w:val="ListParagraph"/>
+        <w:pStyle w:val="a7"/>
         <w:ind w:left="0"/>
         <w:jc w:val="center"/>
         <w:rPr>
@@ -2846,7 +3095,7 @@
                     <pic:cNvPicPr/>
                   </pic:nvPicPr>
                   <pic:blipFill>
-                    <a:blip r:embed="rId14"/>
+                    <a:blip r:embed="rId15"/>
                     <a:stretch>
                       <a:fillRect/>
                     </a:stretch>
@@ -2869,7 +3118,7 @@
     </w:p>
     <w:p>
       <w:pPr>
-        <w:pStyle w:val="ListParagraph"/>
+        <w:pStyle w:val="a7"/>
         <w:ind w:left="0"/>
         <w:jc w:val="center"/>
         <w:rPr>
@@ -2891,7 +3140,7 @@
           <w:sz w:val="28"/>
           <w:cs/>
         </w:rPr>
-        <w:t>7</w:t>
+        <w:t>8</w:t>
       </w:r>
       <w:r>
         <w:rPr>
@@ -2935,7 +3184,7 @@
     </w:p>
     <w:p>
       <w:pPr>
-        <w:pStyle w:val="ListParagraph"/>
+        <w:pStyle w:val="a7"/>
         <w:ind w:left="426"/>
         <w:jc w:val="center"/>
         <w:rPr>
@@ -2946,7 +3195,7 @@
     </w:p>
     <w:p>
       <w:pPr>
-        <w:pStyle w:val="ListParagraph"/>
+        <w:pStyle w:val="a7"/>
         <w:ind w:left="0"/>
         <w:jc w:val="center"/>
         <w:rPr>
@@ -2984,7 +3233,7 @@
                     <pic:cNvPicPr/>
                   </pic:nvPicPr>
                   <pic:blipFill>
-                    <a:blip r:embed="rId15"/>
+                    <a:blip r:embed="rId16"/>
                     <a:stretch>
                       <a:fillRect/>
                     </a:stretch>
@@ -3007,7 +3256,7 @@
     </w:p>
     <w:p>
       <w:pPr>
-        <w:pStyle w:val="ListParagraph"/>
+        <w:pStyle w:val="a7"/>
         <w:ind w:left="0"/>
         <w:jc w:val="center"/>
         <w:rPr>
@@ -3030,7 +3279,7 @@
           <w:sz w:val="28"/>
           <w:cs/>
         </w:rPr>
-        <w:t>8</w:t>
+        <w:t>9</w:t>
       </w:r>
       <w:r>
         <w:rPr>
@@ -3082,7 +3331,7 @@
     </w:p>
     <w:p>
       <w:pPr>
-        <w:pStyle w:val="ListParagraph"/>
+        <w:pStyle w:val="a7"/>
         <w:ind w:left="426"/>
         <w:jc w:val="center"/>
         <w:rPr>
@@ -3096,7 +3345,7 @@
     </w:p>
     <w:p>
       <w:pPr>
-        <w:pStyle w:val="ListParagraph"/>
+        <w:pStyle w:val="a7"/>
         <w:ind w:left="426"/>
         <w:jc w:val="thaiDistribute"/>
         <w:rPr>
@@ -3173,7 +3422,7 @@
     </w:p>
     <w:p>
       <w:pPr>
-        <w:pStyle w:val="ListParagraph"/>
+        <w:pStyle w:val="a7"/>
         <w:ind w:left="426"/>
         <w:jc w:val="thaiDistribute"/>
         <w:rPr>
@@ -3307,7 +3556,7 @@
     </w:p>
     <w:p>
       <w:pPr>
-        <w:pStyle w:val="ListParagraph"/>
+        <w:pStyle w:val="a7"/>
         <w:ind w:left="426"/>
         <w:jc w:val="center"/>
         <w:rPr>
@@ -3321,7 +3570,7 @@
     </w:p>
     <w:p>
       <w:pPr>
-        <w:pStyle w:val="ListParagraph"/>
+        <w:pStyle w:val="a7"/>
         <w:ind w:left="426"/>
         <w:jc w:val="center"/>
         <w:rPr>
@@ -3335,7 +3584,7 @@
     </w:p>
     <w:p>
       <w:pPr>
-        <w:pStyle w:val="ListParagraph"/>
+        <w:pStyle w:val="a7"/>
         <w:ind w:left="426"/>
         <w:jc w:val="center"/>
         <w:rPr>
@@ -3349,7 +3598,7 @@
     </w:p>
     <w:p>
       <w:pPr>
-        <w:pStyle w:val="ListParagraph"/>
+        <w:pStyle w:val="a7"/>
         <w:ind w:left="426"/>
         <w:jc w:val="center"/>
         <w:rPr>
@@ -3363,7 +3612,7 @@
     </w:p>
     <w:p>
       <w:pPr>
-        <w:pStyle w:val="ListParagraph"/>
+        <w:pStyle w:val="a7"/>
         <w:ind w:left="426"/>
         <w:jc w:val="thaiDistribute"/>
         <w:rPr>
@@ -3441,7 +3690,7 @@
     </w:p>
     <w:p>
       <w:pPr>
-        <w:pStyle w:val="ListParagraph"/>
+        <w:pStyle w:val="a7"/>
         <w:ind w:left="1418" w:hanging="142"/>
         <w:jc w:val="thaiDistribute"/>
         <w:rPr>
@@ -3570,12 +3819,30 @@
           <w:szCs w:val="32"/>
           <w:cs/>
         </w:rPr>
-        <w:t>รูป 9 คือภายในของไฟล์</w:t>
-      </w:r>
-    </w:p>
-    <w:p>
-      <w:pPr>
-        <w:pStyle w:val="ListParagraph"/>
+        <w:t xml:space="preserve">รูป </w:t>
+      </w:r>
+      <w:r>
+        <w:rPr>
+          <w:rFonts w:asciiTheme="majorBidi" w:hAnsiTheme="majorBidi" w:cstheme="majorBidi" w:hint="cs"/>
+          <w:sz w:val="32"/>
+          <w:szCs w:val="32"/>
+          <w:cs/>
+        </w:rPr>
+        <w:t>10</w:t>
+      </w:r>
+      <w:r>
+        <w:rPr>
+          <w:rFonts w:asciiTheme="majorBidi" w:hAnsiTheme="majorBidi" w:cstheme="majorBidi" w:hint="cs"/>
+          <w:sz w:val="32"/>
+          <w:szCs w:val="32"/>
+          <w:cs/>
+        </w:rPr>
+        <w:t xml:space="preserve"> คือภายในของไฟล์</w:t>
+      </w:r>
+    </w:p>
+    <w:p>
+      <w:pPr>
+        <w:pStyle w:val="a7"/>
         <w:ind w:left="0"/>
         <w:jc w:val="center"/>
         <w:rPr>
@@ -3612,7 +3879,7 @@
                     <pic:cNvPicPr/>
                   </pic:nvPicPr>
                   <pic:blipFill>
-                    <a:blip r:embed="rId16"/>
+                    <a:blip r:embed="rId17"/>
                     <a:stretch>
                       <a:fillRect/>
                     </a:stretch>
@@ -3635,7 +3902,7 @@
     </w:p>
     <w:p>
       <w:pPr>
-        <w:pStyle w:val="ListParagraph"/>
+        <w:pStyle w:val="a7"/>
         <w:ind w:left="0"/>
         <w:jc w:val="center"/>
         <w:rPr>
@@ -3649,7 +3916,23 @@
           <w:sz w:val="28"/>
           <w:cs/>
         </w:rPr>
-        <w:t>รูป 9 ภายในของไฟล์</w:t>
+        <w:t xml:space="preserve">รูป </w:t>
+      </w:r>
+      <w:r>
+        <w:rPr>
+          <w:rFonts w:asciiTheme="majorBidi" w:hAnsiTheme="majorBidi" w:cs="Angsana New" w:hint="cs"/>
+          <w:sz w:val="28"/>
+          <w:cs/>
+        </w:rPr>
+        <w:t>10</w:t>
+      </w:r>
+      <w:r>
+        <w:rPr>
+          <w:rFonts w:asciiTheme="majorBidi" w:hAnsiTheme="majorBidi" w:cs="Angsana New"/>
+          <w:sz w:val="28"/>
+          <w:cs/>
+        </w:rPr>
+        <w:t xml:space="preserve"> ภายในของไฟล์</w:t>
       </w:r>
       <w:r>
         <w:t xml:space="preserve"> </w:t>
@@ -3664,7 +3947,7 @@
     </w:p>
     <w:p>
       <w:pPr>
-        <w:pStyle w:val="ListParagraph"/>
+        <w:pStyle w:val="a7"/>
         <w:ind w:left="426"/>
         <w:jc w:val="center"/>
         <w:rPr>
@@ -3675,7 +3958,7 @@
     </w:p>
     <w:p>
       <w:pPr>
-        <w:pStyle w:val="ListParagraph"/>
+        <w:pStyle w:val="a7"/>
         <w:ind w:left="426"/>
         <w:jc w:val="thaiDistribute"/>
         <w:rPr>
@@ -3755,7 +4038,7 @@
     </w:p>
     <w:p>
       <w:pPr>
-        <w:pStyle w:val="ListParagraph"/>
+        <w:pStyle w:val="a7"/>
         <w:ind w:left="1560"/>
         <w:jc w:val="thaiDistribute"/>
         <w:rPr>
@@ -3850,12 +4133,30 @@
           <w:szCs w:val="32"/>
           <w:cs/>
         </w:rPr>
-        <w:t>โดยรูป 10 คือภายในของไฟล์</w:t>
-      </w:r>
-    </w:p>
-    <w:p>
-      <w:pPr>
-        <w:pStyle w:val="ListParagraph"/>
+        <w:t xml:space="preserve">โดยรูป </w:t>
+      </w:r>
+      <w:r>
+        <w:rPr>
+          <w:rFonts w:asciiTheme="majorBidi" w:hAnsiTheme="majorBidi" w:cstheme="majorBidi" w:hint="cs"/>
+          <w:sz w:val="32"/>
+          <w:szCs w:val="32"/>
+          <w:cs/>
+        </w:rPr>
+        <w:t>11</w:t>
+      </w:r>
+      <w:r>
+        <w:rPr>
+          <w:rFonts w:asciiTheme="majorBidi" w:hAnsiTheme="majorBidi" w:cstheme="majorBidi" w:hint="cs"/>
+          <w:sz w:val="32"/>
+          <w:szCs w:val="32"/>
+          <w:cs/>
+        </w:rPr>
+        <w:t xml:space="preserve"> คือภายในของไฟล์</w:t>
+      </w:r>
+    </w:p>
+    <w:p>
+      <w:pPr>
+        <w:pStyle w:val="a7"/>
         <w:ind w:left="0"/>
         <w:jc w:val="center"/>
         <w:rPr>
@@ -3893,7 +4194,7 @@
                     <pic:cNvPicPr/>
                   </pic:nvPicPr>
                   <pic:blipFill>
-                    <a:blip r:embed="rId17"/>
+                    <a:blip r:embed="rId18"/>
                     <a:stretch>
                       <a:fillRect/>
                     </a:stretch>
@@ -3916,7 +4217,7 @@
     </w:p>
     <w:p>
       <w:pPr>
-        <w:pStyle w:val="ListParagraph"/>
+        <w:pStyle w:val="a7"/>
         <w:ind w:left="0"/>
         <w:jc w:val="center"/>
         <w:rPr>
@@ -3938,7 +4239,7 @@
           <w:sz w:val="28"/>
           <w:cs/>
         </w:rPr>
-        <w:t>10</w:t>
+        <w:t>11</w:t>
       </w:r>
       <w:r>
         <w:rPr>
@@ -3961,7 +4262,7 @@
     </w:p>
     <w:p>
       <w:pPr>
-        <w:pStyle w:val="ListParagraph"/>
+        <w:pStyle w:val="a7"/>
         <w:ind w:left="426"/>
         <w:jc w:val="thaiDistribute"/>
         <w:rPr>
@@ -3975,7 +4276,7 @@
     </w:p>
     <w:p>
       <w:pPr>
-        <w:pStyle w:val="ListParagraph"/>
+        <w:pStyle w:val="a7"/>
         <w:ind w:left="426"/>
         <w:jc w:val="thaiDistribute"/>
         <w:rPr>
@@ -4052,7 +4353,7 @@
     </w:p>
     <w:p>
       <w:pPr>
-        <w:pStyle w:val="ListParagraph"/>
+        <w:pStyle w:val="a7"/>
         <w:ind w:left="1418" w:hanging="992"/>
         <w:jc w:val="thaiDistribute"/>
         <w:rPr>
@@ -4136,12 +4437,30 @@
           <w:szCs w:val="32"/>
           <w:cs/>
         </w:rPr>
-        <w:t>ให้ทำงาน ซึ่งจะสามารถส่งค่าสถานการณ์สั่งงานกลับมาได้ว่าสั่งงานสำเร็จหรือไม่ โดยรูปภาพ 11 คือตัวอย่างภายในไฟล์</w:t>
-      </w:r>
-    </w:p>
-    <w:p>
-      <w:pPr>
-        <w:pStyle w:val="ListParagraph"/>
+        <w:t>ให้ทำงาน ซึ่งจะสามารถส่งค่าสถานการณ์สั่งงานกลับมาได้ว่าสั่งงานสำเร็จหรือไม่ โดยรูปภาพ 1</w:t>
+      </w:r>
+      <w:r>
+        <w:rPr>
+          <w:rFonts w:asciiTheme="majorBidi" w:hAnsiTheme="majorBidi" w:cstheme="majorBidi" w:hint="cs"/>
+          <w:sz w:val="32"/>
+          <w:szCs w:val="32"/>
+          <w:cs/>
+        </w:rPr>
+        <w:t>2</w:t>
+      </w:r>
+      <w:r>
+        <w:rPr>
+          <w:rFonts w:asciiTheme="majorBidi" w:hAnsiTheme="majorBidi" w:cstheme="majorBidi" w:hint="cs"/>
+          <w:sz w:val="32"/>
+          <w:szCs w:val="32"/>
+          <w:cs/>
+        </w:rPr>
+        <w:t xml:space="preserve"> คือตัวอย่างภายในไฟล์</w:t>
+      </w:r>
+    </w:p>
+    <w:p>
+      <w:pPr>
+        <w:pStyle w:val="a7"/>
         <w:ind w:left="0"/>
         <w:jc w:val="center"/>
         <w:rPr>
@@ -4179,7 +4498,7 @@
                     <pic:cNvPicPr/>
                   </pic:nvPicPr>
                   <pic:blipFill>
-                    <a:blip r:embed="rId18"/>
+                    <a:blip r:embed="rId19"/>
                     <a:stretch>
                       <a:fillRect/>
                     </a:stretch>
@@ -4202,7 +4521,7 @@
     </w:p>
     <w:p>
       <w:pPr>
-        <w:pStyle w:val="ListParagraph"/>
+        <w:pStyle w:val="a7"/>
         <w:ind w:left="0"/>
         <w:jc w:val="center"/>
         <w:rPr>
@@ -4227,7 +4546,15 @@
           <w:sz w:val="28"/>
           <w:cs/>
         </w:rPr>
-        <w:t>11</w:t>
+        <w:t>1</w:t>
+      </w:r>
+      <w:r>
+        <w:rPr>
+          <w:rFonts w:asciiTheme="majorBidi" w:hAnsiTheme="majorBidi" w:cs="Angsana New" w:hint="cs"/>
+          <w:sz w:val="28"/>
+          <w:cs/>
+        </w:rPr>
+        <w:t>2</w:t>
       </w:r>
       <w:r>
         <w:rPr>
@@ -4250,7 +4577,7 @@
     </w:p>
     <w:p>
       <w:pPr>
-        <w:pStyle w:val="ListParagraph"/>
+        <w:pStyle w:val="a7"/>
         <w:ind w:left="426"/>
         <w:jc w:val="thaiDistribute"/>
         <w:rPr>
@@ -4296,7 +4623,7 @@
     </w:p>
     <w:p>
       <w:pPr>
-        <w:pStyle w:val="ListParagraph"/>
+        <w:pStyle w:val="a7"/>
         <w:ind w:left="426"/>
         <w:jc w:val="thaiDistribute"/>
         <w:rPr>
@@ -4343,7 +4670,7 @@
     </w:p>
     <w:p>
       <w:pPr>
-        <w:pStyle w:val="ListParagraph"/>
+        <w:pStyle w:val="a7"/>
         <w:ind w:left="426"/>
         <w:jc w:val="thaiDistribute"/>
         <w:rPr>
@@ -4463,11 +4790,12 @@
       </w:r>
       <w:r>
         <w:rPr>
-          <w:rFonts w:asciiTheme="majorBidi" w:hAnsiTheme="majorBidi" w:cs="Angsana New"/>
-          <w:sz w:val="32"/>
-          <w:szCs w:val="32"/>
-        </w:rPr>
-        <w:t>2</w:t>
+          <w:rFonts w:asciiTheme="majorBidi" w:hAnsiTheme="majorBidi" w:cs="Angsana New" w:hint="cs"/>
+          <w:sz w:val="32"/>
+          <w:szCs w:val="32"/>
+          <w:cs/>
+        </w:rPr>
+        <w:t>3</w:t>
       </w:r>
       <w:r>
         <w:rPr>
@@ -4481,7 +4809,7 @@
     </w:p>
     <w:p>
       <w:pPr>
-        <w:pStyle w:val="ListParagraph"/>
+        <w:pStyle w:val="a7"/>
         <w:tabs>
           <w:tab w:val="left" w:pos="709"/>
         </w:tabs>
@@ -4521,7 +4849,7 @@
                     <pic:cNvPicPr/>
                   </pic:nvPicPr>
                   <pic:blipFill>
-                    <a:blip r:embed="rId19"/>
+                    <a:blip r:embed="rId20"/>
                     <a:stretch>
                       <a:fillRect/>
                     </a:stretch>
@@ -4544,7 +4872,7 @@
     </w:p>
     <w:p>
       <w:pPr>
-        <w:pStyle w:val="ListParagraph"/>
+        <w:pStyle w:val="a7"/>
         <w:tabs>
           <w:tab w:val="left" w:pos="709"/>
         </w:tabs>
@@ -4576,10 +4904,11 @@
       </w:r>
       <w:r>
         <w:rPr>
-          <w:rFonts w:asciiTheme="majorBidi" w:hAnsiTheme="majorBidi" w:cs="Angsana New"/>
-          <w:sz w:val="28"/>
-        </w:rPr>
-        <w:t>2</w:t>
+          <w:rFonts w:asciiTheme="majorBidi" w:hAnsiTheme="majorBidi" w:cs="Angsana New" w:hint="cs"/>
+          <w:sz w:val="28"/>
+          <w:cs/>
+        </w:rPr>
+        <w:t>3</w:t>
       </w:r>
       <w:r>
         <w:rPr>
@@ -4602,7 +4931,7 @@
     </w:p>
     <w:p>
       <w:pPr>
-        <w:pStyle w:val="ListParagraph"/>
+        <w:pStyle w:val="a7"/>
         <w:ind w:left="426"/>
         <w:jc w:val="thaiDistribute"/>
         <w:rPr>
@@ -4616,7 +4945,7 @@
     </w:p>
     <w:p>
       <w:pPr>
-        <w:pStyle w:val="ListParagraph"/>
+        <w:pStyle w:val="a7"/>
         <w:ind w:left="426"/>
         <w:jc w:val="thaiDistribute"/>
         <w:rPr>
@@ -4672,7 +5001,7 @@
     </w:p>
     <w:p>
       <w:pPr>
-        <w:pStyle w:val="ListParagraph"/>
+        <w:pStyle w:val="a7"/>
         <w:ind w:left="426"/>
         <w:jc w:val="thaiDistribute"/>
         <w:rPr>
@@ -4723,7 +5052,7 @@
     </w:p>
     <w:p>
       <w:pPr>
-        <w:pStyle w:val="ListParagraph"/>
+        <w:pStyle w:val="a7"/>
         <w:ind w:left="426"/>
         <w:jc w:val="thaiDistribute"/>
         <w:rPr>
@@ -4779,7 +5108,7 @@
     </w:p>
     <w:p>
       <w:pPr>
-        <w:pStyle w:val="ListParagraph"/>
+        <w:pStyle w:val="a7"/>
         <w:ind w:left="426"/>
         <w:jc w:val="thaiDistribute"/>
         <w:rPr>
@@ -4850,7 +5179,7 @@
     </w:p>
     <w:p>
       <w:pPr>
-        <w:pStyle w:val="ListParagraph"/>
+        <w:pStyle w:val="a7"/>
         <w:numPr>
           <w:ilvl w:val="0"/>
           <w:numId w:val="2"/>
@@ -4889,11 +5218,11 @@
     </w:p>
     <w:p>
       <w:pPr>
-        <w:pStyle w:val="ListParagraph"/>
+        <w:pStyle w:val="a7"/>
         <w:ind w:left="426"/>
         <w:jc w:val="thaiDistribute"/>
         <w:rPr>
-          <w:rFonts w:asciiTheme="majorBidi" w:hAnsiTheme="majorBidi" w:cstheme="majorBidi"/>
+          <w:rFonts w:asciiTheme="majorBidi" w:hAnsiTheme="majorBidi" w:cstheme="majorBidi" w:hint="cs"/>
           <w:sz w:val="32"/>
           <w:szCs w:val="32"/>
         </w:rPr>
@@ -5011,16 +5340,17 @@
       </w:r>
       <w:r>
         <w:rPr>
-          <w:rFonts w:asciiTheme="majorBidi" w:hAnsiTheme="majorBidi" w:cstheme="majorBidi"/>
-          <w:sz w:val="32"/>
-          <w:szCs w:val="32"/>
-        </w:rPr>
-        <w:t>3</w:t>
-      </w:r>
-    </w:p>
-    <w:p>
-      <w:pPr>
-        <w:pStyle w:val="ListParagraph"/>
+          <w:rFonts w:asciiTheme="majorBidi" w:hAnsiTheme="majorBidi" w:cstheme="majorBidi" w:hint="cs"/>
+          <w:sz w:val="32"/>
+          <w:szCs w:val="32"/>
+          <w:cs/>
+        </w:rPr>
+        <w:t>4</w:t>
+      </w:r>
+    </w:p>
+    <w:p>
+      <w:pPr>
+        <w:pStyle w:val="a7"/>
         <w:ind w:left="0"/>
         <w:jc w:val="center"/>
         <w:rPr>
@@ -5052,7 +5382,7 @@
                     <pic:cNvPicPr/>
                   </pic:nvPicPr>
                   <pic:blipFill>
-                    <a:blip r:embed="rId20"/>
+                    <a:blip r:embed="rId21"/>
                     <a:stretch>
                       <a:fillRect/>
                     </a:stretch>
@@ -5075,7 +5405,7 @@
     </w:p>
     <w:p>
       <w:pPr>
-        <w:pStyle w:val="ListParagraph"/>
+        <w:pStyle w:val="a7"/>
         <w:ind w:left="0"/>
         <w:jc w:val="center"/>
         <w:rPr>
@@ -5104,10 +5434,11 @@
       </w:r>
       <w:r>
         <w:rPr>
-          <w:rFonts w:asciiTheme="majorBidi" w:hAnsiTheme="majorBidi" w:cs="Angsana New"/>
-          <w:sz w:val="28"/>
-        </w:rPr>
-        <w:t>3</w:t>
+          <w:rFonts w:asciiTheme="majorBidi" w:hAnsiTheme="majorBidi" w:cs="Angsana New" w:hint="cs"/>
+          <w:sz w:val="28"/>
+          <w:cs/>
+        </w:rPr>
+        <w:t>4</w:t>
       </w:r>
       <w:r>
         <w:rPr>
@@ -5135,7 +5466,7 @@
     </w:p>
     <w:p>
       <w:pPr>
-        <w:pStyle w:val="ListParagraph"/>
+        <w:pStyle w:val="a7"/>
         <w:ind w:left="426"/>
         <w:jc w:val="thaiDistribute"/>
         <w:rPr>
@@ -5190,7 +5521,7 @@
     </w:p>
     <w:p>
       <w:pPr>
-        <w:pStyle w:val="ListParagraph"/>
+        <w:pStyle w:val="a7"/>
         <w:ind w:left="426"/>
         <w:jc w:val="thaiDistribute"/>
         <w:rPr>
@@ -5337,7 +5668,7 @@
     </w:p>
     <w:p>
       <w:pPr>
-        <w:pStyle w:val="ListParagraph"/>
+        <w:pStyle w:val="a7"/>
         <w:ind w:left="426"/>
         <w:jc w:val="thaiDistribute"/>
         <w:rPr>
@@ -5382,7 +5713,7 @@
     </w:p>
     <w:p>
       <w:pPr>
-        <w:pStyle w:val="ListParagraph"/>
+        <w:pStyle w:val="a7"/>
         <w:ind w:left="426"/>
         <w:jc w:val="thaiDistribute"/>
         <w:rPr>
@@ -5464,12 +5795,21 @@
           <w:szCs w:val="32"/>
           <w:cs/>
         </w:rPr>
-        <w:t>ส่วนประกอบภายในโฟลเดอร์ดังรูป 14</w:t>
-      </w:r>
-    </w:p>
-    <w:p>
-      <w:pPr>
-        <w:pStyle w:val="ListParagraph"/>
+        <w:t>ส่วนประกอบภายในโฟลเดอร์ดังรูป 1</w:t>
+      </w:r>
+      <w:r>
+        <w:rPr>
+          <w:rFonts w:asciiTheme="majorBidi" w:hAnsiTheme="majorBidi" w:cstheme="majorBidi" w:hint="cs"/>
+          <w:sz w:val="32"/>
+          <w:szCs w:val="32"/>
+          <w:cs/>
+        </w:rPr>
+        <w:t>5</w:t>
+      </w:r>
+    </w:p>
+    <w:p>
+      <w:pPr>
+        <w:pStyle w:val="a7"/>
         <w:ind w:left="0"/>
         <w:jc w:val="center"/>
         <w:rPr>
@@ -5502,7 +5842,7 @@
                     <pic:cNvPicPr/>
                   </pic:nvPicPr>
                   <pic:blipFill>
-                    <a:blip r:embed="rId21"/>
+                    <a:blip r:embed="rId22"/>
                     <a:stretch>
                       <a:fillRect/>
                     </a:stretch>
@@ -5525,7 +5865,7 @@
     </w:p>
     <w:p>
       <w:pPr>
-        <w:pStyle w:val="ListParagraph"/>
+        <w:pStyle w:val="a7"/>
         <w:ind w:left="0"/>
         <w:jc w:val="center"/>
         <w:rPr>
@@ -5551,7 +5891,15 @@
           <w:sz w:val="28"/>
           <w:cs/>
         </w:rPr>
-        <w:t>14</w:t>
+        <w:t>1</w:t>
+      </w:r>
+      <w:r>
+        <w:rPr>
+          <w:rFonts w:asciiTheme="majorBidi" w:hAnsiTheme="majorBidi" w:cs="Angsana New" w:hint="cs"/>
+          <w:sz w:val="28"/>
+          <w:cs/>
+        </w:rPr>
+        <w:t>5</w:t>
       </w:r>
       <w:r>
         <w:rPr>
@@ -5579,7 +5927,7 @@
     </w:p>
     <w:p>
       <w:pPr>
-        <w:pStyle w:val="ListParagraph"/>
+        <w:pStyle w:val="a7"/>
         <w:ind w:left="426"/>
         <w:jc w:val="thaiDistribute"/>
         <w:rPr>
@@ -5625,7 +5973,7 @@
     </w:p>
     <w:p>
       <w:pPr>
-        <w:pStyle w:val="ListParagraph"/>
+        <w:pStyle w:val="a7"/>
         <w:ind w:left="426"/>
         <w:jc w:val="thaiDistribute"/>
         <w:rPr>
@@ -5715,12 +6063,21 @@
           <w:szCs w:val="32"/>
           <w:cs/>
         </w:rPr>
-        <w:t>ส่วนประกอบดังรูปภาพ 15</w:t>
-      </w:r>
-    </w:p>
-    <w:p>
-      <w:pPr>
-        <w:pStyle w:val="ListParagraph"/>
+        <w:t>ส่วนประกอบดังรูป 1</w:t>
+      </w:r>
+      <w:r>
+        <w:rPr>
+          <w:rFonts w:asciiTheme="majorBidi" w:hAnsiTheme="majorBidi" w:cstheme="majorBidi" w:hint="cs"/>
+          <w:sz w:val="32"/>
+          <w:szCs w:val="32"/>
+          <w:cs/>
+        </w:rPr>
+        <w:t>6</w:t>
+      </w:r>
+    </w:p>
+    <w:p>
+      <w:pPr>
+        <w:pStyle w:val="a7"/>
         <w:ind w:left="0"/>
         <w:jc w:val="center"/>
         <w:rPr>
@@ -5753,7 +6110,7 @@
                     <pic:cNvPicPr/>
                   </pic:nvPicPr>
                   <pic:blipFill>
-                    <a:blip r:embed="rId22"/>
+                    <a:blip r:embed="rId23"/>
                     <a:stretch>
                       <a:fillRect/>
                     </a:stretch>
@@ -5776,7 +6133,7 @@
     </w:p>
     <w:p>
       <w:pPr>
-        <w:pStyle w:val="ListParagraph"/>
+        <w:pStyle w:val="a7"/>
         <w:ind w:left="0"/>
         <w:jc w:val="center"/>
         <w:rPr>
@@ -5798,7 +6155,15 @@
           <w:sz w:val="28"/>
           <w:cs/>
         </w:rPr>
-        <w:t>15</w:t>
+        <w:t>1</w:t>
+      </w:r>
+      <w:r>
+        <w:rPr>
+          <w:rFonts w:asciiTheme="majorBidi" w:hAnsiTheme="majorBidi" w:cs="Angsana New" w:hint="cs"/>
+          <w:sz w:val="28"/>
+          <w:cs/>
+        </w:rPr>
+        <w:t>6</w:t>
       </w:r>
       <w:r>
         <w:rPr>
@@ -5826,7 +6191,7 @@
     </w:p>
     <w:p>
       <w:pPr>
-        <w:pStyle w:val="ListParagraph"/>
+        <w:pStyle w:val="a7"/>
         <w:ind w:left="426"/>
         <w:jc w:val="center"/>
         <w:rPr>
@@ -5837,7 +6202,7 @@
     </w:p>
     <w:p>
       <w:pPr>
-        <w:pStyle w:val="ListParagraph"/>
+        <w:pStyle w:val="a7"/>
         <w:ind w:left="426"/>
         <w:jc w:val="thaiDistribute"/>
         <w:rPr>
@@ -5906,11 +6271,11 @@
     </w:p>
     <w:p>
       <w:pPr>
-        <w:pStyle w:val="ListParagraph"/>
+        <w:pStyle w:val="a7"/>
         <w:ind w:left="426"/>
         <w:jc w:val="thaiDistribute"/>
         <w:rPr>
-          <w:rFonts w:asciiTheme="majorBidi" w:hAnsiTheme="majorBidi" w:cs="Angsana New"/>
+          <w:rFonts w:asciiTheme="majorBidi" w:hAnsiTheme="majorBidi" w:cs="Angsana New" w:hint="cs"/>
           <w:sz w:val="32"/>
           <w:szCs w:val="32"/>
         </w:rPr>
@@ -6064,20 +6429,21 @@
           <w:szCs w:val="32"/>
           <w:cs/>
         </w:rPr>
-        <w:t>โดยจะมีส่วนประกอบดังรูปภาพ 1</w:t>
-      </w:r>
-      <w:r>
-        <w:rPr>
-          <w:rFonts w:asciiTheme="majorBidi" w:hAnsiTheme="majorBidi" w:cstheme="majorBidi"/>
-          <w:sz w:val="32"/>
-          <w:szCs w:val="32"/>
-        </w:rPr>
-        <w:t>6</w:t>
-      </w:r>
-    </w:p>
-    <w:p>
-      <w:pPr>
-        <w:pStyle w:val="ListParagraph"/>
+        <w:t>โดยจะมีส่วนประกอบดังรูป</w:t>
+      </w:r>
+      <w:r>
+        <w:rPr>
+          <w:rFonts w:asciiTheme="majorBidi" w:hAnsiTheme="majorBidi" w:cstheme="majorBidi" w:hint="cs"/>
+          <w:sz w:val="32"/>
+          <w:szCs w:val="32"/>
+          <w:cs/>
+        </w:rPr>
+        <w:t xml:space="preserve"> 17</w:t>
+      </w:r>
+    </w:p>
+    <w:p>
+      <w:pPr>
+        <w:pStyle w:val="a7"/>
         <w:tabs>
           <w:tab w:val="left" w:pos="142"/>
         </w:tabs>
@@ -6113,7 +6479,7 @@
                     <pic:cNvPicPr/>
                   </pic:nvPicPr>
                   <pic:blipFill>
-                    <a:blip r:embed="rId23"/>
+                    <a:blip r:embed="rId24"/>
                     <a:stretch>
                       <a:fillRect/>
                     </a:stretch>
@@ -6136,7 +6502,7 @@
     </w:p>
     <w:p>
       <w:pPr>
-        <w:pStyle w:val="ListParagraph"/>
+        <w:pStyle w:val="a7"/>
         <w:tabs>
           <w:tab w:val="left" w:pos="142"/>
         </w:tabs>
@@ -6161,7 +6527,15 @@
           <w:sz w:val="28"/>
           <w:cs/>
         </w:rPr>
-        <w:t>16</w:t>
+        <w:t>1</w:t>
+      </w:r>
+      <w:r>
+        <w:rPr>
+          <w:rFonts w:asciiTheme="majorBidi" w:hAnsiTheme="majorBidi" w:cs="Angsana New" w:hint="cs"/>
+          <w:sz w:val="28"/>
+          <w:cs/>
+        </w:rPr>
+        <w:t>7</w:t>
       </w:r>
       <w:r>
         <w:rPr>
@@ -6189,7 +6563,7 @@
     </w:p>
     <w:p>
       <w:pPr>
-        <w:pStyle w:val="ListParagraph"/>
+        <w:pStyle w:val="a7"/>
         <w:ind w:left="426"/>
         <w:jc w:val="center"/>
         <w:rPr>
@@ -6200,7 +6574,7 @@
     </w:p>
     <w:p>
       <w:pPr>
-        <w:pStyle w:val="ListParagraph"/>
+        <w:pStyle w:val="a7"/>
         <w:ind w:left="426"/>
         <w:jc w:val="thaiDistribute"/>
         <w:rPr>
@@ -6269,11 +6643,11 @@
     </w:p>
     <w:p>
       <w:pPr>
-        <w:pStyle w:val="ListParagraph"/>
+        <w:pStyle w:val="a7"/>
         <w:ind w:left="426"/>
         <w:jc w:val="thaiDistribute"/>
         <w:rPr>
-          <w:rFonts w:asciiTheme="majorBidi" w:hAnsiTheme="majorBidi" w:cs="Angsana New"/>
+          <w:rFonts w:asciiTheme="majorBidi" w:hAnsiTheme="majorBidi" w:cs="Angsana New" w:hint="cs"/>
           <w:sz w:val="32"/>
           <w:szCs w:val="32"/>
         </w:rPr>
@@ -6390,20 +6764,21 @@
           <w:szCs w:val="32"/>
           <w:cs/>
         </w:rPr>
-        <w:t>โดยจะมีส่วนประกอบดังรูปภาพ 1</w:t>
-      </w:r>
-      <w:r>
-        <w:rPr>
-          <w:rFonts w:asciiTheme="majorBidi" w:hAnsiTheme="majorBidi" w:cstheme="majorBidi"/>
-          <w:sz w:val="32"/>
-          <w:szCs w:val="32"/>
-        </w:rPr>
-        <w:t>7</w:t>
-      </w:r>
-    </w:p>
-    <w:p>
-      <w:pPr>
-        <w:pStyle w:val="ListParagraph"/>
+        <w:t>โดยจะมีส่วนประกอบดังรูป 1</w:t>
+      </w:r>
+      <w:r>
+        <w:rPr>
+          <w:rFonts w:asciiTheme="majorBidi" w:hAnsiTheme="majorBidi" w:cstheme="majorBidi" w:hint="cs"/>
+          <w:sz w:val="32"/>
+          <w:szCs w:val="32"/>
+          <w:cs/>
+        </w:rPr>
+        <w:t>8</w:t>
+      </w:r>
+    </w:p>
+    <w:p>
+      <w:pPr>
+        <w:pStyle w:val="a7"/>
         <w:ind w:left="0"/>
         <w:jc w:val="center"/>
         <w:rPr>
@@ -6436,7 +6811,7 @@
                     <pic:cNvPicPr/>
                   </pic:nvPicPr>
                   <pic:blipFill>
-                    <a:blip r:embed="rId24"/>
+                    <a:blip r:embed="rId25"/>
                     <a:stretch>
                       <a:fillRect/>
                     </a:stretch>
@@ -6459,7 +6834,7 @@
     </w:p>
     <w:p>
       <w:pPr>
-        <w:pStyle w:val="ListParagraph"/>
+        <w:pStyle w:val="a7"/>
         <w:ind w:left="0"/>
         <w:jc w:val="center"/>
         <w:rPr>
@@ -6485,18 +6860,19 @@
       </w:r>
       <w:r>
         <w:rPr>
-          <w:rFonts w:asciiTheme="majorBidi" w:hAnsiTheme="majorBidi" w:cs="Angsana New"/>
-          <w:sz w:val="28"/>
-        </w:rPr>
-        <w:t>7</w:t>
-      </w:r>
-      <w:r>
-        <w:rPr>
-          <w:rFonts w:asciiTheme="majorBidi" w:hAnsiTheme="majorBidi" w:cs="Angsana New"/>
-          <w:sz w:val="28"/>
-          <w:cs/>
-        </w:rPr>
-        <w:t xml:space="preserve"> ภายในของ</w:t>
+          <w:rFonts w:asciiTheme="majorBidi" w:hAnsiTheme="majorBidi" w:cs="Angsana New" w:hint="cs"/>
+          <w:sz w:val="28"/>
+          <w:cs/>
+        </w:rPr>
+        <w:t xml:space="preserve">8 </w:t>
+      </w:r>
+      <w:r>
+        <w:rPr>
+          <w:rFonts w:asciiTheme="majorBidi" w:hAnsiTheme="majorBidi" w:cs="Angsana New"/>
+          <w:sz w:val="28"/>
+          <w:cs/>
+        </w:rPr>
+        <w:t>ภายในของ</w:t>
       </w:r>
       <w:r>
         <w:rPr>
@@ -6541,7 +6917,7 @@
     </w:p>
     <w:p>
       <w:pPr>
-        <w:pStyle w:val="ListParagraph"/>
+        <w:pStyle w:val="a7"/>
         <w:ind w:left="426"/>
         <w:jc w:val="thaiDistribute"/>
         <w:rPr>
@@ -6621,7 +6997,7 @@
     </w:p>
     <w:p>
       <w:pPr>
-        <w:pStyle w:val="ListParagraph"/>
+        <w:pStyle w:val="a7"/>
         <w:ind w:left="426"/>
         <w:jc w:val="thaiDistribute"/>
         <w:rPr>
@@ -6731,7 +7107,7 @@
           <w:szCs w:val="32"/>
           <w:cs/>
         </w:rPr>
-        <w:t>โดยจะมีส่วนประกอบดังรูปภาพ 19</w:t>
+        <w:t xml:space="preserve">โดยจะมีส่วนประกอบดังรูป </w:t>
       </w:r>
       <w:r>
         <w:rPr>
@@ -6740,6 +7116,15 @@
           <w:szCs w:val="32"/>
           <w:cs/>
         </w:rPr>
+        <w:t>19</w:t>
+      </w:r>
+      <w:r>
+        <w:rPr>
+          <w:rFonts w:asciiTheme="majorBidi" w:hAnsiTheme="majorBidi" w:cstheme="majorBidi" w:hint="cs"/>
+          <w:sz w:val="32"/>
+          <w:szCs w:val="32"/>
+          <w:cs/>
+        </w:rPr>
         <w:t xml:space="preserve"> และ 20</w:t>
       </w:r>
       <w:r>
@@ -6778,7 +7163,7 @@
     </w:p>
     <w:p>
       <w:pPr>
-        <w:pStyle w:val="ListParagraph"/>
+        <w:pStyle w:val="a7"/>
         <w:ind w:left="0"/>
         <w:jc w:val="center"/>
         <w:rPr>
@@ -6811,7 +7196,7 @@
                     <pic:cNvPicPr/>
                   </pic:nvPicPr>
                   <pic:blipFill>
-                    <a:blip r:embed="rId25"/>
+                    <a:blip r:embed="rId26"/>
                     <a:stretch>
                       <a:fillRect/>
                     </a:stretch>
@@ -6834,7 +7219,7 @@
     </w:p>
     <w:p>
       <w:pPr>
-        <w:pStyle w:val="ListParagraph"/>
+        <w:pStyle w:val="a7"/>
         <w:ind w:left="0"/>
         <w:jc w:val="center"/>
         <w:rPr>
@@ -6883,7 +7268,7 @@
     </w:p>
     <w:p>
       <w:pPr>
-        <w:pStyle w:val="ListParagraph"/>
+        <w:pStyle w:val="a7"/>
         <w:ind w:left="426"/>
         <w:jc w:val="center"/>
         <w:rPr>
@@ -6894,7 +7279,7 @@
     </w:p>
     <w:p>
       <w:pPr>
-        <w:pStyle w:val="ListParagraph"/>
+        <w:pStyle w:val="a7"/>
         <w:ind w:left="0"/>
         <w:jc w:val="center"/>
         <w:rPr>
@@ -6925,7 +7310,7 @@
                     <pic:cNvPicPr/>
                   </pic:nvPicPr>
                   <pic:blipFill>
-                    <a:blip r:embed="rId26"/>
+                    <a:blip r:embed="rId27"/>
                     <a:stretch>
                       <a:fillRect/>
                     </a:stretch>
@@ -6948,7 +7333,7 @@
     </w:p>
     <w:p>
       <w:pPr>
-        <w:pStyle w:val="ListParagraph"/>
+        <w:pStyle w:val="a7"/>
         <w:ind w:left="0"/>
         <w:jc w:val="center"/>
         <w:rPr>
@@ -7020,7 +7405,7 @@
     </w:p>
     <w:p>
       <w:pPr>
-        <w:pStyle w:val="ListParagraph"/>
+        <w:pStyle w:val="a7"/>
         <w:ind w:left="426"/>
         <w:jc w:val="center"/>
         <w:rPr>
@@ -7031,7 +7416,7 @@
     </w:p>
     <w:p>
       <w:pPr>
-        <w:pStyle w:val="ListParagraph"/>
+        <w:pStyle w:val="a7"/>
         <w:ind w:left="426"/>
         <w:jc w:val="thaiDistribute"/>
         <w:rPr>
@@ -7110,7 +7495,7 @@
     </w:p>
     <w:p>
       <w:pPr>
-        <w:pStyle w:val="ListParagraph"/>
+        <w:pStyle w:val="a7"/>
         <w:ind w:left="426"/>
         <w:jc w:val="thaiDistribute"/>
         <w:rPr>
@@ -7268,7 +7653,7 @@
           <w:szCs w:val="32"/>
           <w:cs/>
         </w:rPr>
-        <w:t>รูปภาพ 2</w:t>
+        <w:t>รูป 2</w:t>
       </w:r>
       <w:r>
         <w:rPr>
@@ -7298,7 +7683,7 @@
     </w:p>
     <w:p>
       <w:pPr>
-        <w:pStyle w:val="ListParagraph"/>
+        <w:pStyle w:val="a7"/>
         <w:ind w:left="426"/>
         <w:jc w:val="thaiDistribute"/>
         <w:rPr>
@@ -7312,7 +7697,7 @@
     </w:p>
     <w:p>
       <w:pPr>
-        <w:pStyle w:val="ListParagraph"/>
+        <w:pStyle w:val="a7"/>
         <w:ind w:left="0"/>
         <w:jc w:val="center"/>
         <w:rPr>
@@ -7345,7 +7730,7 @@
                     <pic:cNvPicPr/>
                   </pic:nvPicPr>
                   <pic:blipFill>
-                    <a:blip r:embed="rId27"/>
+                    <a:blip r:embed="rId28"/>
                     <a:stretch>
                       <a:fillRect/>
                     </a:stretch>
@@ -7368,7 +7753,7 @@
     </w:p>
     <w:p>
       <w:pPr>
-        <w:pStyle w:val="ListParagraph"/>
+        <w:pStyle w:val="a7"/>
         <w:ind w:left="0"/>
         <w:jc w:val="center"/>
         <w:rPr>
@@ -7418,7 +7803,7 @@
     </w:p>
     <w:p>
       <w:pPr>
-        <w:pStyle w:val="ListParagraph"/>
+        <w:pStyle w:val="a7"/>
         <w:ind w:left="0"/>
         <w:jc w:val="center"/>
         <w:rPr>
@@ -7429,7 +7814,7 @@
     </w:p>
     <w:p>
       <w:pPr>
-        <w:pStyle w:val="ListParagraph"/>
+        <w:pStyle w:val="a7"/>
         <w:ind w:left="0"/>
         <w:jc w:val="center"/>
         <w:rPr>
@@ -7461,7 +7846,7 @@
                     </pic:cNvPicPr>
                   </pic:nvPicPr>
                   <pic:blipFill rotWithShape="1">
-                    <a:blip r:embed="rId28" cstate="print">
+                    <a:blip r:embed="rId29" cstate="print">
                       <a:extLst>
                         <a:ext uri="{28A0092B-C50C-407E-A947-70E740481C1C}">
                           <a14:useLocalDpi xmlns:a14="http://schemas.microsoft.com/office/drawing/2010/main" val="0"/>
@@ -7498,7 +7883,7 @@
     </w:p>
     <w:p>
       <w:pPr>
-        <w:pStyle w:val="ListParagraph"/>
+        <w:pStyle w:val="a7"/>
         <w:ind w:left="0"/>
         <w:jc w:val="center"/>
         <w:rPr>
@@ -7635,7 +8020,7 @@
     </w:p>
     <w:p>
       <w:pPr>
-        <w:pStyle w:val="ListParagraph"/>
+        <w:pStyle w:val="a7"/>
         <w:ind w:left="426"/>
         <w:jc w:val="thaiDistribute"/>
         <w:rPr>
@@ -7784,7 +8169,7 @@
     </w:p>
     <w:p>
       <w:pPr>
-        <w:pStyle w:val="ListParagraph"/>
+        <w:pStyle w:val="a7"/>
         <w:numPr>
           <w:ilvl w:val="0"/>
           <w:numId w:val="36"/>
@@ -7834,7 +8219,7 @@
     </w:p>
     <w:p>
       <w:pPr>
-        <w:pStyle w:val="ListParagraph"/>
+        <w:pStyle w:val="a7"/>
         <w:numPr>
           <w:ilvl w:val="0"/>
           <w:numId w:val="36"/>
@@ -7893,7 +8278,7 @@
     </w:p>
     <w:p>
       <w:pPr>
-        <w:pStyle w:val="ListParagraph"/>
+        <w:pStyle w:val="a7"/>
         <w:ind w:left="2127"/>
         <w:jc w:val="thaiDistribute"/>
         <w:rPr>
@@ -7910,7 +8295,7 @@
           <w:szCs w:val="32"/>
           <w:cs/>
         </w:rPr>
-        <w:t>โดยจะมีส่วนประกอบดังรูปภาพ 2</w:t>
+        <w:t>โดยจะมีส่วนประกอบดังรูป 2</w:t>
       </w:r>
       <w:r>
         <w:rPr>
@@ -7933,7 +8318,7 @@
     </w:p>
     <w:p>
       <w:pPr>
-        <w:pStyle w:val="ListParagraph"/>
+        <w:pStyle w:val="a7"/>
         <w:ind w:left="0"/>
         <w:jc w:val="center"/>
         <w:rPr>
@@ -7966,7 +8351,7 @@
                     <pic:cNvPicPr/>
                   </pic:nvPicPr>
                   <pic:blipFill>
-                    <a:blip r:embed="rId29"/>
+                    <a:blip r:embed="rId30"/>
                     <a:stretch>
                       <a:fillRect/>
                     </a:stretch>
@@ -7989,7 +8374,7 @@
     </w:p>
     <w:p>
       <w:pPr>
-        <w:pStyle w:val="ListParagraph"/>
+        <w:pStyle w:val="a7"/>
         <w:ind w:left="0"/>
         <w:jc w:val="center"/>
         <w:rPr>
@@ -8039,7 +8424,7 @@
     </w:p>
     <w:p>
       <w:pPr>
-        <w:pStyle w:val="ListParagraph"/>
+        <w:pStyle w:val="a7"/>
         <w:ind w:left="426"/>
         <w:jc w:val="thaiDistribute"/>
         <w:rPr>
@@ -8102,7 +8487,7 @@
     </w:p>
     <w:p>
       <w:pPr>
-        <w:pStyle w:val="ListParagraph"/>
+        <w:pStyle w:val="a7"/>
         <w:numPr>
           <w:ilvl w:val="0"/>
           <w:numId w:val="37"/>
@@ -8142,7 +8527,7 @@
     </w:p>
     <w:p>
       <w:pPr>
-        <w:pStyle w:val="ListParagraph"/>
+        <w:pStyle w:val="a7"/>
         <w:numPr>
           <w:ilvl w:val="0"/>
           <w:numId w:val="37"/>
@@ -8191,7 +8576,7 @@
     </w:p>
     <w:p>
       <w:pPr>
-        <w:pStyle w:val="ListParagraph"/>
+        <w:pStyle w:val="a7"/>
         <w:numPr>
           <w:ilvl w:val="0"/>
           <w:numId w:val="37"/>
@@ -8241,7 +8626,7 @@
     </w:p>
     <w:p>
       <w:pPr>
-        <w:pStyle w:val="ListParagraph"/>
+        <w:pStyle w:val="a7"/>
         <w:numPr>
           <w:ilvl w:val="0"/>
           <w:numId w:val="37"/>
@@ -8273,7 +8658,7 @@
     </w:p>
     <w:p>
       <w:pPr>
-        <w:pStyle w:val="ListParagraph"/>
+        <w:pStyle w:val="a7"/>
         <w:numPr>
           <w:ilvl w:val="0"/>
           <w:numId w:val="37"/>
@@ -8323,7 +8708,7 @@
     </w:p>
     <w:p>
       <w:pPr>
-        <w:pStyle w:val="ListParagraph"/>
+        <w:pStyle w:val="a7"/>
         <w:numPr>
           <w:ilvl w:val="0"/>
           <w:numId w:val="37"/>
@@ -8355,7 +8740,7 @@
     </w:p>
     <w:p>
       <w:pPr>
-        <w:pStyle w:val="ListParagraph"/>
+        <w:pStyle w:val="a7"/>
         <w:numPr>
           <w:ilvl w:val="0"/>
           <w:numId w:val="37"/>
@@ -8414,7 +8799,7 @@
     </w:p>
     <w:p>
       <w:pPr>
-        <w:pStyle w:val="ListParagraph"/>
+        <w:pStyle w:val="a7"/>
         <w:numPr>
           <w:ilvl w:val="0"/>
           <w:numId w:val="37"/>
@@ -8446,7 +8831,7 @@
     </w:p>
     <w:p>
       <w:pPr>
-        <w:pStyle w:val="ListParagraph"/>
+        <w:pStyle w:val="a7"/>
         <w:numPr>
           <w:ilvl w:val="0"/>
           <w:numId w:val="37"/>
@@ -8478,7 +8863,7 @@
     </w:p>
     <w:p>
       <w:pPr>
-        <w:pStyle w:val="ListParagraph"/>
+        <w:pStyle w:val="a7"/>
         <w:numPr>
           <w:ilvl w:val="0"/>
           <w:numId w:val="37"/>
@@ -8510,7 +8895,7 @@
     </w:p>
     <w:p>
       <w:pPr>
-        <w:pStyle w:val="ListParagraph"/>
+        <w:pStyle w:val="a7"/>
         <w:numPr>
           <w:ilvl w:val="0"/>
           <w:numId w:val="37"/>
@@ -8542,7 +8927,7 @@
     </w:p>
     <w:p>
       <w:pPr>
-        <w:pStyle w:val="ListParagraph"/>
+        <w:pStyle w:val="a7"/>
         <w:numPr>
           <w:ilvl w:val="0"/>
           <w:numId w:val="37"/>
@@ -8574,7 +8959,7 @@
     </w:p>
     <w:p>
       <w:pPr>
-        <w:pStyle w:val="ListParagraph"/>
+        <w:pStyle w:val="a7"/>
         <w:numPr>
           <w:ilvl w:val="0"/>
           <w:numId w:val="37"/>
@@ -8624,7 +9009,7 @@
     </w:p>
     <w:p>
       <w:pPr>
-        <w:pStyle w:val="ListParagraph"/>
+        <w:pStyle w:val="a7"/>
         <w:numPr>
           <w:ilvl w:val="0"/>
           <w:numId w:val="37"/>
@@ -8656,7 +9041,7 @@
     </w:p>
     <w:p>
       <w:pPr>
-        <w:pStyle w:val="ListParagraph"/>
+        <w:pStyle w:val="a7"/>
         <w:numPr>
           <w:ilvl w:val="0"/>
           <w:numId w:val="37"/>
@@ -8706,7 +9091,7 @@
     </w:p>
     <w:p>
       <w:pPr>
-        <w:pStyle w:val="ListParagraph"/>
+        <w:pStyle w:val="a7"/>
         <w:ind w:left="2552"/>
         <w:rPr>
           <w:rFonts w:asciiTheme="majorBidi" w:hAnsiTheme="majorBidi" w:cstheme="majorBidi"/>
@@ -8717,7 +9102,7 @@
     </w:p>
     <w:p>
       <w:pPr>
-        <w:pStyle w:val="ListParagraph"/>
+        <w:pStyle w:val="a7"/>
         <w:ind w:left="426"/>
         <w:jc w:val="thaiDistribute"/>
         <w:rPr>
@@ -8786,7 +9171,7 @@
     </w:p>
     <w:p>
       <w:pPr>
-        <w:pStyle w:val="ListParagraph"/>
+        <w:pStyle w:val="a7"/>
         <w:ind w:left="426"/>
         <w:jc w:val="thaiDistribute"/>
         <w:rPr>
@@ -8895,7 +9280,7 @@
           <w:szCs w:val="32"/>
           <w:cs/>
         </w:rPr>
-        <w:t>โดยจะมีส่วนประกอบดังรูปภาพ 2</w:t>
+        <w:t>โดยจะมีส่วนประกอบดังรูป 2</w:t>
       </w:r>
       <w:r>
         <w:rPr>
@@ -8909,7 +9294,7 @@
     </w:p>
     <w:p>
       <w:pPr>
-        <w:pStyle w:val="ListParagraph"/>
+        <w:pStyle w:val="a7"/>
         <w:ind w:left="0"/>
         <w:jc w:val="center"/>
         <w:rPr>
@@ -8942,7 +9327,7 @@
                     <pic:cNvPicPr/>
                   </pic:nvPicPr>
                   <pic:blipFill>
-                    <a:blip r:embed="rId30"/>
+                    <a:blip r:embed="rId31"/>
                     <a:stretch>
                       <a:fillRect/>
                     </a:stretch>
@@ -8965,7 +9350,7 @@
     </w:p>
     <w:p>
       <w:pPr>
-        <w:pStyle w:val="ListParagraph"/>
+        <w:pStyle w:val="a7"/>
         <w:ind w:left="0"/>
         <w:jc w:val="center"/>
         <w:rPr>
@@ -9023,7 +9408,7 @@
     </w:p>
     <w:p>
       <w:pPr>
-        <w:pStyle w:val="ListParagraph"/>
+        <w:pStyle w:val="a7"/>
         <w:ind w:left="426"/>
         <w:jc w:val="thaiDistribute"/>
         <w:rPr>
@@ -9093,7 +9478,7 @@
     </w:p>
     <w:p>
       <w:pPr>
-        <w:pStyle w:val="ListParagraph"/>
+        <w:pStyle w:val="a7"/>
         <w:ind w:left="426"/>
         <w:jc w:val="thaiDistribute"/>
         <w:rPr>
@@ -9301,7 +9686,7 @@
           <w:szCs w:val="32"/>
           <w:cs/>
         </w:rPr>
-        <w:t>ส่วนประกอบดังรูปภาพ 2</w:t>
+        <w:t>ส่วนประกอบดังรูป 2</w:t>
       </w:r>
       <w:r>
         <w:rPr>
@@ -9315,7 +9700,7 @@
     </w:p>
     <w:p>
       <w:pPr>
-        <w:pStyle w:val="ListParagraph"/>
+        <w:pStyle w:val="a7"/>
         <w:ind w:left="0"/>
         <w:jc w:val="center"/>
         <w:rPr>
@@ -9348,7 +9733,7 @@
                     <pic:cNvPicPr/>
                   </pic:nvPicPr>
                   <pic:blipFill>
-                    <a:blip r:embed="rId31"/>
+                    <a:blip r:embed="rId32"/>
                     <a:stretch>
                       <a:fillRect/>
                     </a:stretch>
@@ -9371,7 +9756,7 @@
     </w:p>
     <w:p>
       <w:pPr>
-        <w:pStyle w:val="ListParagraph"/>
+        <w:pStyle w:val="a7"/>
         <w:ind w:left="0"/>
         <w:jc w:val="center"/>
         <w:rPr>
@@ -9423,7 +9808,7 @@
     </w:p>
     <w:p>
       <w:pPr>
-        <w:pStyle w:val="ListParagraph"/>
+        <w:pStyle w:val="a7"/>
         <w:ind w:left="426"/>
         <w:jc w:val="thaiDistribute"/>
         <w:rPr>
@@ -9468,7 +9853,7 @@
     </w:p>
     <w:p>
       <w:pPr>
-        <w:pStyle w:val="ListParagraph"/>
+        <w:pStyle w:val="a7"/>
         <w:ind w:left="426"/>
         <w:jc w:val="thaiDistribute"/>
         <w:rPr>
@@ -9636,7 +10021,7 @@
           <w:szCs w:val="32"/>
           <w:cs/>
         </w:rPr>
-        <w:t>โดยจะมีส่วนประกอบดังรูปภาพ 2</w:t>
+        <w:t>โดยจะมีส่วนประกอบดังรูป 2</w:t>
       </w:r>
       <w:r>
         <w:rPr>
@@ -9650,7 +10035,7 @@
     </w:p>
     <w:p>
       <w:pPr>
-        <w:pStyle w:val="ListParagraph"/>
+        <w:pStyle w:val="a7"/>
         <w:ind w:left="0"/>
         <w:jc w:val="center"/>
         <w:rPr>
@@ -9687,7 +10072,7 @@
                     <pic:cNvPicPr/>
                   </pic:nvPicPr>
                   <pic:blipFill>
-                    <a:blip r:embed="rId32"/>
+                    <a:blip r:embed="rId33"/>
                     <a:stretch>
                       <a:fillRect/>
                     </a:stretch>
@@ -9710,7 +10095,7 @@
     </w:p>
     <w:p>
       <w:pPr>
-        <w:pStyle w:val="ListParagraph"/>
+        <w:pStyle w:val="a7"/>
         <w:ind w:left="0"/>
         <w:jc w:val="center"/>
         <w:rPr>
@@ -9762,7 +10147,7 @@
     </w:p>
     <w:p>
       <w:pPr>
-        <w:pStyle w:val="ListParagraph"/>
+        <w:pStyle w:val="a7"/>
         <w:ind w:left="426"/>
         <w:jc w:val="center"/>
         <w:rPr>
@@ -9776,7 +10161,7 @@
     </w:p>
     <w:p>
       <w:pPr>
-        <w:pStyle w:val="ListParagraph"/>
+        <w:pStyle w:val="a7"/>
         <w:ind w:left="426"/>
         <w:jc w:val="thaiDistribute"/>
         <w:rPr>
@@ -9833,7 +10218,7 @@
     </w:p>
     <w:p>
       <w:pPr>
-        <w:pStyle w:val="ListParagraph"/>
+        <w:pStyle w:val="a7"/>
         <w:ind w:left="426"/>
         <w:jc w:val="thaiDistribute"/>
         <w:rPr>
@@ -9912,7 +10297,7 @@
     </w:p>
     <w:p>
       <w:pPr>
-        <w:pStyle w:val="ListParagraph"/>
+        <w:pStyle w:val="a7"/>
         <w:numPr>
           <w:ilvl w:val="0"/>
           <w:numId w:val="2"/>
@@ -9962,7 +10347,7 @@
     </w:p>
     <w:p>
       <w:pPr>
-        <w:pStyle w:val="ListParagraph"/>
+        <w:pStyle w:val="a7"/>
         <w:ind w:left="0" w:firstLine="709"/>
         <w:rPr>
           <w:rFonts w:asciiTheme="majorBidi" w:hAnsiTheme="majorBidi" w:cstheme="majorBidi"/>
@@ -9994,7 +10379,7 @@
           <w:szCs w:val="32"/>
           <w:cs/>
         </w:rPr>
-        <w:t xml:space="preserve"> ประกอบด้วยโฟลเดอร์ และ ไฟล์ทั้งหมดตามโครงสร้างดังรูปที่</w:t>
+        <w:t xml:space="preserve"> ประกอบด้วยโฟลเดอร์ และ ไฟล์ทั้งหมดตามโครงสร้างดังรูป</w:t>
       </w:r>
       <w:r>
         <w:rPr>
@@ -10042,7 +10427,7 @@
     </w:p>
     <w:p>
       <w:pPr>
-        <w:pStyle w:val="ListParagraph"/>
+        <w:pStyle w:val="a7"/>
         <w:ind w:left="426"/>
         <w:jc w:val="center"/>
         <w:rPr>
@@ -10054,7 +10439,7 @@
     </w:p>
     <w:p>
       <w:pPr>
-        <w:pStyle w:val="ListParagraph"/>
+        <w:pStyle w:val="a7"/>
         <w:ind w:left="426"/>
         <w:jc w:val="center"/>
         <w:rPr>
@@ -10088,7 +10473,7 @@
                     </pic:cNvPicPr>
                   </pic:nvPicPr>
                   <pic:blipFill>
-                    <a:blip r:embed="rId33">
+                    <a:blip r:embed="rId34">
                       <a:extLst>
                         <a:ext uri="{28A0092B-C50C-407E-A947-70E740481C1C}">
                           <a14:useLocalDpi xmlns:a14="http://schemas.microsoft.com/office/drawing/2010/main" val="0"/>
@@ -10122,7 +10507,7 @@
     </w:p>
     <w:p>
       <w:pPr>
-        <w:pStyle w:val="ListParagraph"/>
+        <w:pStyle w:val="a7"/>
         <w:ind w:left="426"/>
         <w:jc w:val="center"/>
         <w:rPr>
@@ -10149,7 +10534,7 @@
     </w:p>
     <w:p>
       <w:pPr>
-        <w:pStyle w:val="ListParagraph"/>
+        <w:pStyle w:val="a7"/>
         <w:ind w:left="426" w:firstLine="294"/>
         <w:rPr>
           <w:rFonts w:asciiTheme="majorBidi" w:hAnsiTheme="majorBidi" w:cstheme="majorBidi"/>
@@ -10183,7 +10568,7 @@
     </w:p>
     <w:p>
       <w:pPr>
-        <w:pStyle w:val="ListParagraph"/>
+        <w:pStyle w:val="a7"/>
         <w:ind w:left="1134" w:hanging="12"/>
         <w:rPr>
           <w:rFonts w:asciiTheme="majorBidi" w:hAnsiTheme="majorBidi" w:cstheme="majorBidi"/>
@@ -10228,7 +10613,7 @@
     </w:p>
     <w:p>
       <w:pPr>
-        <w:pStyle w:val="ListParagraph"/>
+        <w:pStyle w:val="a7"/>
         <w:ind w:left="852" w:firstLine="294"/>
         <w:rPr>
           <w:rFonts w:asciiTheme="majorBidi" w:hAnsiTheme="majorBidi" w:cstheme="majorBidi"/>
@@ -10298,7 +10683,7 @@
     </w:p>
     <w:p>
       <w:pPr>
-        <w:pStyle w:val="ListParagraph"/>
+        <w:pStyle w:val="a7"/>
         <w:ind w:left="852" w:firstLine="294"/>
         <w:rPr>
           <w:rFonts w:asciiTheme="majorBidi" w:hAnsiTheme="majorBidi" w:cstheme="majorBidi"/>
@@ -10385,7 +10770,7 @@
     </w:p>
     <w:p>
       <w:pPr>
-        <w:pStyle w:val="ListParagraph"/>
+        <w:pStyle w:val="a7"/>
         <w:ind w:left="852" w:firstLine="294"/>
         <w:rPr>
           <w:rFonts w:asciiTheme="majorBidi" w:hAnsiTheme="majorBidi" w:cstheme="majorBidi"/>
@@ -10627,7 +11012,7 @@
                     </pic:cNvPicPr>
                   </pic:nvPicPr>
                   <pic:blipFill>
-                    <a:blip r:embed="rId34">
+                    <a:blip r:embed="rId35">
                       <a:extLst>
                         <a:ext uri="{28A0092B-C50C-407E-A947-70E740481C1C}">
                           <a14:useLocalDpi xmlns:a14="http://schemas.microsoft.com/office/drawing/2010/main" val="0"/>
@@ -10661,7 +11046,7 @@
     </w:p>
     <w:p>
       <w:pPr>
-        <w:pStyle w:val="ListParagraph"/>
+        <w:pStyle w:val="a7"/>
         <w:ind w:left="426"/>
         <w:jc w:val="center"/>
         <w:rPr>
@@ -10698,7 +11083,7 @@
     </w:p>
     <w:p>
       <w:pPr>
-        <w:pStyle w:val="ListParagraph"/>
+        <w:pStyle w:val="a7"/>
         <w:ind w:left="426" w:firstLine="294"/>
         <w:rPr>
           <w:rFonts w:asciiTheme="majorBidi" w:hAnsiTheme="majorBidi" w:cstheme="majorBidi"/>
@@ -10743,7 +11128,7 @@
     </w:p>
     <w:p>
       <w:pPr>
-        <w:pStyle w:val="ListParagraph"/>
+        <w:pStyle w:val="a7"/>
         <w:ind w:left="1134" w:hanging="12"/>
         <w:rPr>
           <w:rFonts w:asciiTheme="majorBidi" w:hAnsiTheme="majorBidi" w:cstheme="majorBidi"/>
@@ -10804,7 +11189,7 @@
     </w:p>
     <w:p>
       <w:pPr>
-        <w:pStyle w:val="ListParagraph"/>
+        <w:pStyle w:val="a7"/>
         <w:ind w:left="852" w:firstLine="294"/>
         <w:rPr>
           <w:rFonts w:asciiTheme="majorBidi" w:hAnsiTheme="majorBidi" w:cstheme="majorBidi"/>
@@ -10874,7 +11259,7 @@
     </w:p>
     <w:p>
       <w:pPr>
-        <w:pStyle w:val="ListParagraph"/>
+        <w:pStyle w:val="a7"/>
         <w:ind w:left="852" w:firstLine="294"/>
         <w:rPr>
           <w:rFonts w:asciiTheme="majorBidi" w:hAnsiTheme="majorBidi" w:cstheme="majorBidi"/>
@@ -10961,7 +11346,7 @@
     </w:p>
     <w:p>
       <w:pPr>
-        <w:pStyle w:val="ListParagraph"/>
+        <w:pStyle w:val="a7"/>
         <w:ind w:left="852" w:firstLine="294"/>
         <w:rPr>
           <w:rFonts w:asciiTheme="majorBidi" w:hAnsiTheme="majorBidi" w:cstheme="majorBidi"/>
@@ -11201,7 +11586,7 @@
                     </pic:cNvPicPr>
                   </pic:nvPicPr>
                   <pic:blipFill>
-                    <a:blip r:embed="rId35">
+                    <a:blip r:embed="rId36">
                       <a:extLst>
                         <a:ext uri="{28A0092B-C50C-407E-A947-70E740481C1C}">
                           <a14:useLocalDpi xmlns:a14="http://schemas.microsoft.com/office/drawing/2010/main" val="0"/>
@@ -11235,7 +11620,7 @@
     </w:p>
     <w:p>
       <w:pPr>
-        <w:pStyle w:val="ListParagraph"/>
+        <w:pStyle w:val="a7"/>
         <w:ind w:left="426"/>
         <w:jc w:val="center"/>
         <w:rPr>
@@ -11262,7 +11647,7 @@
     </w:p>
     <w:p>
       <w:pPr>
-        <w:pStyle w:val="ListParagraph"/>
+        <w:pStyle w:val="a7"/>
         <w:ind w:left="426" w:firstLine="294"/>
         <w:rPr>
           <w:rFonts w:asciiTheme="majorBidi" w:hAnsiTheme="majorBidi" w:cstheme="majorBidi"/>
@@ -11275,7 +11660,7 @@
     </w:p>
     <w:p>
       <w:pPr>
-        <w:pStyle w:val="ListParagraph"/>
+        <w:pStyle w:val="a7"/>
         <w:ind w:left="426" w:firstLine="294"/>
         <w:rPr>
           <w:rFonts w:asciiTheme="majorBidi" w:hAnsiTheme="majorBidi" w:cstheme="majorBidi"/>
@@ -11319,7 +11704,7 @@
     </w:p>
     <w:p>
       <w:pPr>
-        <w:pStyle w:val="ListParagraph"/>
+        <w:pStyle w:val="a7"/>
         <w:ind w:left="1134" w:hanging="12"/>
         <w:rPr>
           <w:rFonts w:asciiTheme="majorBidi" w:hAnsiTheme="majorBidi" w:cstheme="majorBidi"/>
@@ -11364,7 +11749,7 @@
     </w:p>
     <w:p>
       <w:pPr>
-        <w:pStyle w:val="ListParagraph"/>
+        <w:pStyle w:val="a7"/>
         <w:ind w:left="852" w:firstLine="294"/>
         <w:rPr>
           <w:rFonts w:asciiTheme="majorBidi" w:hAnsiTheme="majorBidi" w:cstheme="majorBidi"/>
@@ -11434,7 +11819,7 @@
     </w:p>
     <w:p>
       <w:pPr>
-        <w:pStyle w:val="ListParagraph"/>
+        <w:pStyle w:val="a7"/>
         <w:ind w:left="852" w:firstLine="294"/>
         <w:rPr>
           <w:rFonts w:asciiTheme="majorBidi" w:hAnsiTheme="majorBidi" w:cstheme="majorBidi"/>
@@ -11504,7 +11889,7 @@
     </w:p>
     <w:p>
       <w:pPr>
-        <w:pStyle w:val="ListParagraph"/>
+        <w:pStyle w:val="a7"/>
         <w:ind w:left="852" w:firstLine="294"/>
         <w:rPr>
           <w:rFonts w:asciiTheme="majorBidi" w:hAnsiTheme="majorBidi" w:cstheme="majorBidi"/>
@@ -11789,7 +12174,7 @@
                     </pic:cNvPicPr>
                   </pic:nvPicPr>
                   <pic:blipFill>
-                    <a:blip r:embed="rId36">
+                    <a:blip r:embed="rId37">
                       <a:extLst>
                         <a:ext uri="{28A0092B-C50C-407E-A947-70E740481C1C}">
                           <a14:useLocalDpi xmlns:a14="http://schemas.microsoft.com/office/drawing/2010/main" val="0"/>
@@ -11823,7 +12208,7 @@
     </w:p>
     <w:p>
       <w:pPr>
-        <w:pStyle w:val="ListParagraph"/>
+        <w:pStyle w:val="a7"/>
         <w:ind w:left="426"/>
         <w:jc w:val="center"/>
         <w:rPr>
@@ -11850,7 +12235,7 @@
     </w:p>
     <w:p>
       <w:pPr>
-        <w:pStyle w:val="ListParagraph"/>
+        <w:pStyle w:val="a7"/>
         <w:ind w:left="426" w:firstLine="294"/>
         <w:rPr>
           <w:rFonts w:asciiTheme="majorBidi" w:hAnsiTheme="majorBidi" w:cstheme="majorBidi"/>
@@ -11863,7 +12248,7 @@
     </w:p>
     <w:p>
       <w:pPr>
-        <w:pStyle w:val="ListParagraph"/>
+        <w:pStyle w:val="a7"/>
         <w:ind w:left="426" w:firstLine="294"/>
         <w:rPr>
           <w:rFonts w:asciiTheme="majorBidi" w:hAnsiTheme="majorBidi" w:cstheme="majorBidi"/>
@@ -11907,7 +12292,7 @@
     </w:p>
     <w:p>
       <w:pPr>
-        <w:pStyle w:val="ListParagraph"/>
+        <w:pStyle w:val="a7"/>
         <w:ind w:left="426" w:firstLine="294"/>
         <w:rPr>
           <w:rFonts w:asciiTheme="majorBidi" w:hAnsiTheme="majorBidi" w:cstheme="majorBidi"/>
@@ -11920,7 +12305,7 @@
     </w:p>
     <w:p>
       <w:pPr>
-        <w:pStyle w:val="ListParagraph"/>
+        <w:pStyle w:val="a7"/>
         <w:ind w:left="426" w:firstLine="294"/>
         <w:rPr>
           <w:rFonts w:asciiTheme="majorBidi" w:hAnsiTheme="majorBidi" w:cstheme="majorBidi"/>
@@ -11985,7 +12370,7 @@
     </w:p>
     <w:p>
       <w:pPr>
-        <w:pStyle w:val="ListParagraph"/>
+        <w:pStyle w:val="a7"/>
         <w:ind w:left="426" w:firstLine="294"/>
         <w:rPr>
           <w:rFonts w:asciiTheme="majorBidi" w:hAnsiTheme="majorBidi" w:cstheme="majorBidi"/>
@@ -11998,7 +12383,7 @@
     </w:p>
     <w:p>
       <w:pPr>
-        <w:pStyle w:val="ListParagraph"/>
+        <w:pStyle w:val="a7"/>
         <w:numPr>
           <w:ilvl w:val="0"/>
           <w:numId w:val="2"/>
@@ -12036,7 +12421,7 @@
     </w:p>
     <w:p>
       <w:pPr>
-        <w:pStyle w:val="ListParagraph"/>
+        <w:pStyle w:val="a7"/>
         <w:ind w:left="0" w:firstLine="567"/>
         <w:rPr>
           <w:rFonts w:asciiTheme="majorBidi" w:hAnsiTheme="majorBidi" w:cstheme="majorBidi"/>
@@ -12104,10 +12489,10 @@
         </w:rPr>
         <w:t xml:space="preserve">ได้จาก </w:t>
       </w:r>
-      <w:hyperlink r:id="rId37" w:history="1">
+      <w:hyperlink r:id="rId38" w:history="1">
         <w:r>
           <w:rPr>
-            <w:rStyle w:val="Hyperlink"/>
+            <w:rStyle w:val="a8"/>
             <w:rFonts w:asciiTheme="majorBidi" w:hAnsiTheme="majorBidi" w:cstheme="majorBidi"/>
             <w:sz w:val="32"/>
             <w:szCs w:val="32"/>
@@ -12118,7 +12503,7 @@
     </w:p>
     <w:p>
       <w:pPr>
-        <w:pStyle w:val="ListParagraph"/>
+        <w:pStyle w:val="a7"/>
         <w:ind w:left="0" w:firstLine="567"/>
         <w:jc w:val="center"/>
         <w:rPr>
@@ -12152,7 +12537,7 @@
                     </pic:cNvPicPr>
                   </pic:nvPicPr>
                   <pic:blipFill>
-                    <a:blip r:embed="rId38">
+                    <a:blip r:embed="rId39">
                       <a:extLst>
                         <a:ext uri="{28A0092B-C50C-407E-A947-70E740481C1C}">
                           <a14:useLocalDpi xmlns:a14="http://schemas.microsoft.com/office/drawing/2010/main" val="0"/>
@@ -12186,7 +12571,7 @@
     </w:p>
     <w:p>
       <w:pPr>
-        <w:pStyle w:val="ListParagraph"/>
+        <w:pStyle w:val="a7"/>
         <w:ind w:left="426"/>
         <w:jc w:val="center"/>
         <w:rPr>
@@ -12205,7 +12590,7 @@
     </w:p>
     <w:p>
       <w:pPr>
-        <w:pStyle w:val="ListParagraph"/>
+        <w:pStyle w:val="a7"/>
         <w:ind w:left="426" w:firstLine="294"/>
         <w:rPr>
           <w:rFonts w:asciiTheme="majorBidi" w:hAnsiTheme="majorBidi" w:cstheme="majorBidi"/>
@@ -12249,7 +12634,7 @@
     </w:p>
     <w:p>
       <w:pPr>
-        <w:pStyle w:val="ListParagraph"/>
+        <w:pStyle w:val="a7"/>
         <w:ind w:left="1134" w:hanging="12"/>
         <w:rPr>
           <w:rFonts w:asciiTheme="majorBidi" w:hAnsiTheme="majorBidi" w:cstheme="majorBidi"/>
@@ -12294,7 +12679,7 @@
     </w:p>
     <w:p>
       <w:pPr>
-        <w:pStyle w:val="ListParagraph"/>
+        <w:pStyle w:val="a7"/>
         <w:ind w:left="852" w:firstLine="294"/>
         <w:rPr>
           <w:rFonts w:asciiTheme="majorBidi" w:hAnsiTheme="majorBidi" w:cstheme="majorBidi"/>
@@ -12364,7 +12749,7 @@
     </w:p>
     <w:p>
       <w:pPr>
-        <w:pStyle w:val="ListParagraph"/>
+        <w:pStyle w:val="a7"/>
         <w:ind w:left="426" w:firstLine="294"/>
         <w:rPr>
           <w:rFonts w:asciiTheme="majorBidi" w:hAnsiTheme="majorBidi" w:cstheme="majorBidi"/>
@@ -12376,7 +12761,7 @@
     </w:p>
     <w:p>
       <w:pPr>
-        <w:pStyle w:val="ListParagraph"/>
+        <w:pStyle w:val="a7"/>
         <w:ind w:left="426" w:firstLine="294"/>
         <w:rPr>
           <w:rFonts w:asciiTheme="majorBidi" w:hAnsiTheme="majorBidi" w:cstheme="majorBidi"/>
@@ -12420,7 +12805,7 @@
     </w:p>
     <w:p>
       <w:pPr>
-        <w:pStyle w:val="ListParagraph"/>
+        <w:pStyle w:val="a7"/>
         <w:ind w:left="426" w:firstLine="294"/>
         <w:rPr>
           <w:rFonts w:asciiTheme="majorBidi" w:hAnsiTheme="majorBidi" w:cstheme="majorBidi"/>
@@ -12464,7 +12849,7 @@
     </w:p>
     <w:p>
       <w:pPr>
-        <w:pStyle w:val="ListParagraph"/>
+        <w:pStyle w:val="a7"/>
         <w:ind w:left="426" w:firstLine="294"/>
         <w:rPr>
           <w:rFonts w:asciiTheme="majorBidi" w:hAnsiTheme="majorBidi" w:cstheme="majorBidi"/>
@@ -12508,7 +12893,7 @@
     </w:p>
     <w:p>
       <w:pPr>
-        <w:pStyle w:val="ListParagraph"/>
+        <w:pStyle w:val="a7"/>
         <w:ind w:left="0" w:firstLine="567"/>
         <w:rPr>
           <w:rFonts w:asciiTheme="majorBidi" w:hAnsiTheme="majorBidi" w:cstheme="majorBidi"/>
@@ -12519,7 +12904,7 @@
     </w:p>
     <w:p>
       <w:pPr>
-        <w:pStyle w:val="ListParagraph"/>
+        <w:pStyle w:val="a7"/>
         <w:numPr>
           <w:ilvl w:val="0"/>
           <w:numId w:val="2"/>
@@ -12578,7 +12963,7 @@
     </w:p>
     <w:p>
       <w:pPr>
-        <w:pStyle w:val="ListParagraph"/>
+        <w:pStyle w:val="a7"/>
         <w:numPr>
           <w:ilvl w:val="0"/>
           <w:numId w:val="2"/>
@@ -12648,7 +13033,7 @@
       </w:pPr>
     </w:p>
     <w:sectPr>
-      <w:headerReference w:type="default" r:id="rId39"/>
+      <w:headerReference w:type="default" r:id="rId40"/>
       <w:pgSz w:w="12240" w:h="15840"/>
       <w:pgMar w:top="1440" w:right="1440" w:bottom="1440" w:left="1440" w:header="708" w:footer="708" w:gutter="0"/>
       <w:cols w:space="708"/>
@@ -12712,7 +13097,7 @@
 <w:hdr xmlns:wpc="http://schemas.microsoft.com/office/word/2010/wordprocessingCanvas" xmlns:cx="http://schemas.microsoft.com/office/drawing/2014/chartex" xmlns:cx1="http://schemas.microsoft.com/office/drawing/2015/9/8/chartex" xmlns:cx2="http://schemas.microsoft.com/office/drawing/2015/10/21/chartex" xmlns:cx3="http://schemas.microsoft.com/office/drawing/2016/5/9/chartex" xmlns:cx4="http://schemas.microsoft.com/office/drawing/2016/5/10/chartex" xmlns:cx5="http://schemas.microsoft.com/office/drawing/2016/5/11/chartex" xmlns:cx6="http://schemas.microsoft.com/office/drawing/2016/5/12/chartex" xmlns:cx7="http://schemas.microsoft.com/office/drawing/2016/5/13/chartex" xmlns:cx8="http://schemas.microsoft.com/office/drawing/2016/5/14/chartex" xmlns:mc="http://schemas.openxmlformats.org/markup-compatibility/2006" xmlns:aink="http://schemas.microsoft.com/office/drawing/2016/ink" xmlns:am3d="http://schemas.microsoft.com/office/drawing/2017/model3d" xmlns:o="urn:schemas-microsoft-com:office:office" xmlns:oel="http://schemas.microsoft.com/office/2019/extlst" xmlns:r="http://schemas.openxmlformats.org/officeDocument/2006/relationships" xmlns:m="http://schemas.openxmlformats.org/officeDocument/2006/math" xmlns:v="urn:schemas-microsoft-com:vml" xmlns:wp14="http://schemas.microsoft.com/office/word/2010/wordprocessingDrawing" xmlns:wp="http://schemas.openxmlformats.org/drawingml/2006/wordprocessingDrawing" xmlns:w10="urn:schemas-microsoft-com:office:word" xmlns:w="http://schemas.openxmlformats.org/wordprocessingml/2006/main" xmlns:w14="http://schemas.microsoft.com/office/word/2010/wordml" xmlns:w15="http://schemas.microsoft.com/office/word/2012/wordml" xmlns:w16cex="http://schemas.microsoft.com/office/word/2018/wordml/cex" xmlns:w16cid="http://schemas.microsoft.com/office/word/2016/wordml/cid" xmlns:w16="http://schemas.microsoft.com/office/word/2018/wordml" xmlns:w16du="http://schemas.microsoft.com/office/word/2023/wordml/word16du" xmlns:w16sdtdh="http://schemas.microsoft.com/office/word/2020/wordml/sdtdatahash" xmlns:w16se="http://schemas.microsoft.com/office/word/2015/wordml/symex" xmlns:wpg="http://schemas.microsoft.com/office/word/2010/wordprocessingGroup" xmlns:wpi="http://schemas.microsoft.com/office/word/2010/wordprocessingInk" xmlns:wne="http://schemas.microsoft.com/office/word/2006/wordml" xmlns:wps="http://schemas.microsoft.com/office/word/2010/wordprocessingShape" mc:Ignorable="w14 w15 w16se w16cid w16 w16cex w16sdtdh wp14">
   <w:p>
     <w:pPr>
-      <w:pStyle w:val="Header"/>
+      <w:pStyle w:val="a3"/>
       <w:jc w:val="right"/>
       <w:rPr>
         <w:rFonts w:asciiTheme="majorBidi" w:hAnsiTheme="majorBidi" w:cstheme="majorBidi"/>
@@ -16675,17 +17060,17 @@
     <w:lsdException w:name="Unresolved Mention" w:semiHidden="1" w:unhideWhenUsed="1"/>
     <w:lsdException w:name="Smart Link" w:semiHidden="1" w:unhideWhenUsed="1"/>
   </w:latentStyles>
-  <w:style w:type="paragraph" w:default="1" w:styleId="Normal">
+  <w:style w:type="paragraph" w:default="1" w:styleId="a">
     <w:name w:val="Normal"/>
     <w:qFormat/>
   </w:style>
-  <w:style w:type="character" w:default="1" w:styleId="DefaultParagraphFont">
+  <w:style w:type="character" w:default="1" w:styleId="a0">
     <w:name w:val="Default Paragraph Font"/>
     <w:uiPriority w:val="1"/>
     <w:semiHidden/>
     <w:unhideWhenUsed/>
   </w:style>
-  <w:style w:type="table" w:default="1" w:styleId="TableNormal">
+  <w:style w:type="table" w:default="1" w:styleId="a1">
     <w:name w:val="Normal Table"/>
     <w:uiPriority w:val="99"/>
     <w:semiHidden/>
@@ -16700,16 +17085,16 @@
       </w:tblCellMar>
     </w:tblPr>
   </w:style>
-  <w:style w:type="numbering" w:default="1" w:styleId="NoList">
+  <w:style w:type="numbering" w:default="1" w:styleId="a2">
     <w:name w:val="No List"/>
     <w:uiPriority w:val="99"/>
     <w:semiHidden/>
     <w:unhideWhenUsed/>
   </w:style>
-  <w:style w:type="paragraph" w:styleId="Header">
+  <w:style w:type="paragraph" w:styleId="a3">
     <w:name w:val="header"/>
-    <w:basedOn w:val="Normal"/>
-    <w:link w:val="HeaderChar"/>
+    <w:basedOn w:val="a"/>
+    <w:link w:val="a4"/>
     <w:uiPriority w:val="99"/>
     <w:unhideWhenUsed/>
     <w:rsid w:val="003E2911"/>
@@ -16721,17 +17106,17 @@
       <w:spacing w:after="0" w:line="240" w:lineRule="auto"/>
     </w:pPr>
   </w:style>
-  <w:style w:type="character" w:customStyle="1" w:styleId="HeaderChar">
-    <w:name w:val="Header Char"/>
-    <w:basedOn w:val="DefaultParagraphFont"/>
-    <w:link w:val="Header"/>
+  <w:style w:type="character" w:customStyle="1" w:styleId="a4">
+    <w:name w:val="หัวกระดาษ อักขระ"/>
+    <w:basedOn w:val="a0"/>
+    <w:link w:val="a3"/>
     <w:uiPriority w:val="99"/>
     <w:rsid w:val="003E2911"/>
   </w:style>
-  <w:style w:type="paragraph" w:styleId="Footer">
+  <w:style w:type="paragraph" w:styleId="a5">
     <w:name w:val="footer"/>
-    <w:basedOn w:val="Normal"/>
-    <w:link w:val="FooterChar"/>
+    <w:basedOn w:val="a"/>
+    <w:link w:val="a6"/>
     <w:uiPriority w:val="99"/>
     <w:unhideWhenUsed/>
     <w:rsid w:val="003E2911"/>
@@ -16743,16 +17128,16 @@
       <w:spacing w:after="0" w:line="240" w:lineRule="auto"/>
     </w:pPr>
   </w:style>
-  <w:style w:type="character" w:customStyle="1" w:styleId="FooterChar">
-    <w:name w:val="Footer Char"/>
-    <w:basedOn w:val="DefaultParagraphFont"/>
-    <w:link w:val="Footer"/>
+  <w:style w:type="character" w:customStyle="1" w:styleId="a6">
+    <w:name w:val="ท้ายกระดาษ อักขระ"/>
+    <w:basedOn w:val="a0"/>
+    <w:link w:val="a5"/>
     <w:uiPriority w:val="99"/>
     <w:rsid w:val="003E2911"/>
   </w:style>
-  <w:style w:type="paragraph" w:styleId="ListParagraph">
+  <w:style w:type="paragraph" w:styleId="a7">
     <w:name w:val="List Paragraph"/>
-    <w:basedOn w:val="Normal"/>
+    <w:basedOn w:val="a"/>
     <w:uiPriority w:val="34"/>
     <w:qFormat/>
     <w:rsid w:val="003E2911"/>
@@ -16761,9 +17146,9 @@
       <w:contextualSpacing/>
     </w:pPr>
   </w:style>
-  <w:style w:type="character" w:styleId="Hyperlink">
+  <w:style w:type="character" w:styleId="a8">
     <w:name w:val="Hyperlink"/>
-    <w:basedOn w:val="DefaultParagraphFont"/>
+    <w:basedOn w:val="a0"/>
     <w:uiPriority w:val="99"/>
     <w:unhideWhenUsed/>
     <w:rsid w:val="00C37A8E"/>
@@ -16772,9 +17157,9 @@
       <w:u w:val="single"/>
     </w:rPr>
   </w:style>
-  <w:style w:type="character" w:styleId="UnresolvedMention">
+  <w:style w:type="character" w:styleId="a9">
     <w:name w:val="Unresolved Mention"/>
-    <w:basedOn w:val="DefaultParagraphFont"/>
+    <w:basedOn w:val="a0"/>
     <w:uiPriority w:val="99"/>
     <w:semiHidden/>
     <w:unhideWhenUsed/>

</xml_diff>